<commit_message>
leem1 - Added another use case into documentation
</commit_message>
<xml_diff>
--- a/documents/SystemDesignDocument.docx
+++ b/documents/SystemDesignDocument.docx
@@ -2147,2399 +2147,2468 @@
           <w:szCs w:val="24"/>
         </w:rPr>
       </w:pPr>
-    </w:p>
-    <w:p>
-      <w:pPr>
-        <w:rPr>
-          <w:rFonts w:ascii="Consolas" w:hAnsi="Consolas" w:cs="Consolas"/>
-          <w:b/>
-          <w:szCs w:val="24"/>
-        </w:rPr>
-      </w:pPr>
-    </w:p>
-    <w:p>
-      <w:pPr>
-        <w:rPr>
-          <w:rFonts w:ascii="Consolas" w:hAnsi="Consolas" w:cs="Consolas"/>
-          <w:b/>
-          <w:szCs w:val="24"/>
-        </w:rPr>
-      </w:pPr>
-    </w:p>
-    <w:p>
-      <w:pPr>
-        <w:rPr>
-          <w:rFonts w:ascii="Consolas" w:hAnsi="Consolas" w:cs="Consolas"/>
-          <w:b/>
-          <w:szCs w:val="24"/>
-        </w:rPr>
-      </w:pPr>
-    </w:p>
-    <w:p>
-      <w:pPr>
-        <w:rPr>
-          <w:rFonts w:ascii="Consolas" w:hAnsi="Consolas" w:cs="Consolas"/>
-          <w:b/>
-          <w:szCs w:val="24"/>
-        </w:rPr>
-      </w:pPr>
-    </w:p>
-    <w:p>
-      <w:pPr>
-        <w:rPr>
-          <w:rFonts w:ascii="Consolas" w:hAnsi="Consolas" w:cs="Consolas"/>
-          <w:b/>
-          <w:szCs w:val="24"/>
-        </w:rPr>
-      </w:pPr>
-    </w:p>
-    <w:p>
-      <w:pPr>
-        <w:rPr>
-          <w:rFonts w:ascii="Consolas" w:hAnsi="Consolas" w:cs="Consolas"/>
-          <w:b/>
-          <w:szCs w:val="24"/>
-        </w:rPr>
-      </w:pPr>
-    </w:p>
-    <w:p>
-      <w:pPr>
-        <w:rPr>
-          <w:rFonts w:ascii="Consolas" w:hAnsi="Consolas" w:cs="Consolas"/>
-          <w:b/>
-          <w:szCs w:val="24"/>
-        </w:rPr>
-      </w:pPr>
-    </w:p>
-    <w:p>
-      <w:pPr>
-        <w:rPr>
-          <w:rFonts w:ascii="Consolas" w:hAnsi="Consolas" w:cs="Consolas"/>
-          <w:b/>
-          <w:szCs w:val="24"/>
-        </w:rPr>
-      </w:pPr>
-    </w:p>
-    <w:p>
-      <w:pPr>
-        <w:rPr>
-          <w:rFonts w:ascii="Consolas" w:hAnsi="Consolas" w:cs="Consolas"/>
-          <w:b/>
-          <w:szCs w:val="24"/>
-        </w:rPr>
-      </w:pPr>
-    </w:p>
-    <w:p>
-      <w:pPr>
-        <w:rPr>
-          <w:rFonts w:ascii="Consolas" w:hAnsi="Consolas" w:cs="Consolas"/>
-          <w:b/>
-          <w:szCs w:val="24"/>
-        </w:rPr>
-      </w:pPr>
-    </w:p>
-    <w:p>
-      <w:pPr>
-        <w:rPr>
-          <w:rFonts w:ascii="Consolas" w:hAnsi="Consolas" w:cs="Consolas"/>
-          <w:b/>
-          <w:szCs w:val="24"/>
-        </w:rPr>
-      </w:pPr>
-    </w:p>
-    <w:p>
-      <w:pPr>
-        <w:rPr>
-          <w:rFonts w:ascii="Consolas" w:hAnsi="Consolas" w:cs="Consolas"/>
-          <w:b/>
-          <w:szCs w:val="24"/>
-        </w:rPr>
-      </w:pPr>
-    </w:p>
-    <w:p>
-      <w:pPr>
-        <w:rPr>
-          <w:rFonts w:ascii="Consolas" w:hAnsi="Consolas" w:cs="Consolas"/>
-          <w:b/>
-          <w:szCs w:val="24"/>
-        </w:rPr>
-      </w:pPr>
-    </w:p>
-    <w:p>
-      <w:pPr>
-        <w:rPr>
-          <w:rFonts w:ascii="Consolas" w:hAnsi="Consolas" w:cs="Consolas"/>
-          <w:b/>
-          <w:szCs w:val="24"/>
-        </w:rPr>
-      </w:pPr>
-    </w:p>
-    <w:p>
-      <w:pPr>
-        <w:rPr>
-          <w:rFonts w:ascii="Consolas" w:hAnsi="Consolas" w:cs="Consolas"/>
-          <w:b/>
-          <w:szCs w:val="24"/>
-        </w:rPr>
-      </w:pPr>
-    </w:p>
-    <w:p>
-      <w:pPr>
-        <w:rPr>
-          <w:rFonts w:ascii="Consolas" w:hAnsi="Consolas" w:cs="Consolas"/>
-          <w:b/>
-          <w:szCs w:val="24"/>
-        </w:rPr>
-      </w:pPr>
-    </w:p>
-    <w:p>
-      <w:pPr>
-        <w:rPr>
-          <w:rFonts w:ascii="Consolas" w:hAnsi="Consolas" w:cs="Consolas"/>
-          <w:b/>
-          <w:szCs w:val="24"/>
-        </w:rPr>
-      </w:pPr>
-    </w:p>
-    <w:p>
-      <w:pPr>
-        <w:rPr>
-          <w:rFonts w:ascii="Consolas" w:hAnsi="Consolas" w:cs="Consolas"/>
-          <w:b/>
-          <w:szCs w:val="24"/>
-        </w:rPr>
-      </w:pPr>
-    </w:p>
-    <w:p>
-      <w:pPr>
-        <w:rPr>
-          <w:rFonts w:ascii="Consolas" w:hAnsi="Consolas" w:cs="Consolas"/>
-          <w:b/>
-          <w:szCs w:val="24"/>
-        </w:rPr>
-      </w:pPr>
-    </w:p>
-    <w:p>
-      <w:pPr>
-        <w:rPr>
-          <w:rFonts w:ascii="Consolas" w:hAnsi="Consolas" w:cs="Consolas"/>
-          <w:b/>
-          <w:szCs w:val="24"/>
-        </w:rPr>
-      </w:pPr>
-    </w:p>
-    <w:p>
-      <w:pPr>
-        <w:rPr>
-          <w:rFonts w:ascii="Consolas" w:hAnsi="Consolas" w:cs="Consolas"/>
-          <w:b/>
-          <w:szCs w:val="24"/>
-        </w:rPr>
-      </w:pPr>
-    </w:p>
-    <w:p>
-      <w:pPr>
-        <w:rPr>
-          <w:rFonts w:ascii="Consolas" w:hAnsi="Consolas" w:cs="Consolas"/>
-          <w:b/>
-          <w:szCs w:val="24"/>
-        </w:rPr>
-      </w:pPr>
-    </w:p>
-    <w:p>
-      <w:pPr>
-        <w:rPr>
-          <w:rFonts w:ascii="Consolas" w:hAnsi="Consolas" w:cs="Consolas"/>
-          <w:b/>
-          <w:szCs w:val="24"/>
-        </w:rPr>
-      </w:pPr>
-    </w:p>
-    <w:p>
-      <w:pPr>
-        <w:rPr>
-          <w:rFonts w:eastAsia="Times New Roman" w:cs="Times New Roman"/>
-          <w:szCs w:val="24"/>
-        </w:rPr>
-      </w:pPr>
-      <w:r>
-        <w:rPr>
-          <w:rFonts w:ascii="Consolas" w:eastAsia="Times New Roman" w:hAnsi="Consolas" w:cs="Consolas"/>
-          <w:b/>
-          <w:bCs/>
-          <w:color w:val="000000"/>
-          <w:sz w:val="23"/>
-          <w:szCs w:val="23"/>
-        </w:rPr>
-        <w:lastRenderedPageBreak/>
-        <w:t xml:space="preserve">Appendix </w:t>
-      </w:r>
-      <w:proofErr w:type="gramStart"/>
-      <w:r>
-        <w:rPr>
-          <w:rFonts w:ascii="Consolas" w:eastAsia="Times New Roman" w:hAnsi="Consolas" w:cs="Consolas"/>
-          <w:b/>
-          <w:bCs/>
-          <w:color w:val="000000"/>
-          <w:sz w:val="23"/>
-          <w:szCs w:val="23"/>
-        </w:rPr>
-        <w:t>A</w:t>
-      </w:r>
-      <w:proofErr w:type="gramEnd"/>
-      <w:r>
-        <w:rPr>
-          <w:rFonts w:ascii="Consolas" w:eastAsia="Times New Roman" w:hAnsi="Consolas" w:cs="Consolas"/>
-          <w:b/>
-          <w:bCs/>
-          <w:color w:val="000000"/>
-          <w:sz w:val="23"/>
-          <w:szCs w:val="23"/>
-        </w:rPr>
-        <w:t xml:space="preserve"> – Agreement Between Customer and Contractor</w:t>
-      </w:r>
-    </w:p>
-    <w:p>
-      <w:pPr>
-        <w:rPr>
-          <w:rFonts w:eastAsia="Times New Roman" w:cs="Times New Roman"/>
-          <w:szCs w:val="24"/>
-        </w:rPr>
-      </w:pPr>
-      <w:r>
-        <w:rPr>
-          <w:rFonts w:ascii="Consolas" w:eastAsia="Times New Roman" w:hAnsi="Consolas" w:cs="Consolas"/>
-          <w:color w:val="000000"/>
-          <w:sz w:val="23"/>
-          <w:szCs w:val="23"/>
-        </w:rPr>
-        <w:t xml:space="preserve">The contractor, XENO, has met with customer Shawn Squire on February 13, 2015 to discuss what web application XENO will be creating. During the meeting, both parties agreed on what must be done and have informed one another about the procedure that must take place in the event there is a change to the document. In the event where there must be changes made to the document, XENO will email Shawn Squire with a draft of the modified document immediately, asking for approval. </w:t>
-      </w:r>
-    </w:p>
-    <w:p>
-      <w:pPr>
-        <w:rPr>
-          <w:rFonts w:eastAsia="Times New Roman" w:cs="Times New Roman"/>
-          <w:szCs w:val="24"/>
-        </w:rPr>
-      </w:pPr>
-    </w:p>
-    <w:p>
-      <w:pPr>
-        <w:rPr>
-          <w:rFonts w:eastAsia="Times New Roman" w:cs="Times New Roman"/>
-          <w:szCs w:val="24"/>
-        </w:rPr>
-      </w:pPr>
-      <w:r>
-        <w:rPr>
-          <w:rFonts w:ascii="Consolas" w:eastAsia="Times New Roman" w:hAnsi="Consolas" w:cs="Consolas"/>
-          <w:b/>
-          <w:bCs/>
-          <w:color w:val="000000"/>
-          <w:sz w:val="23"/>
-          <w:szCs w:val="23"/>
-        </w:rPr>
-        <w:t>Customer: Shawn Squire</w:t>
-      </w:r>
-    </w:p>
-    <w:p>
-      <w:pPr>
-        <w:rPr>
-          <w:rFonts w:eastAsia="Times New Roman" w:cs="Times New Roman"/>
-          <w:szCs w:val="24"/>
-        </w:rPr>
-      </w:pPr>
-      <w:r>
-        <w:rPr>
-          <w:rFonts w:ascii="Consolas" w:eastAsia="Times New Roman" w:hAnsi="Consolas" w:cs="Consolas"/>
-          <w:color w:val="000000"/>
-          <w:sz w:val="23"/>
-          <w:szCs w:val="23"/>
-        </w:rPr>
-        <w:t>Email: ssquire1@umbc.edu</w:t>
-      </w:r>
-    </w:p>
-    <w:p>
-      <w:pPr>
-        <w:rPr>
-          <w:rFonts w:eastAsia="Times New Roman" w:cs="Times New Roman"/>
-          <w:szCs w:val="24"/>
-        </w:rPr>
-      </w:pPr>
-      <w:r>
-        <w:rPr>
-          <w:rFonts w:ascii="Consolas" w:eastAsia="Times New Roman" w:hAnsi="Consolas" w:cs="Consolas"/>
-          <w:color w:val="000000"/>
-          <w:sz w:val="23"/>
-          <w:szCs w:val="23"/>
-        </w:rPr>
-        <w:t>Signature</w:t>
-      </w:r>
-      <w:proofErr w:type="gramStart"/>
-      <w:r>
-        <w:rPr>
-          <w:rFonts w:ascii="Consolas" w:eastAsia="Times New Roman" w:hAnsi="Consolas" w:cs="Consolas"/>
-          <w:color w:val="000000"/>
-          <w:sz w:val="23"/>
-          <w:szCs w:val="23"/>
-        </w:rPr>
-        <w:t>:</w:t>
-      </w:r>
-      <w:r>
-        <w:rPr>
-          <w:rFonts w:ascii="Consolas" w:eastAsia="Times New Roman" w:hAnsi="Consolas" w:cs="Consolas"/>
-          <w:color w:val="000000"/>
-          <w:sz w:val="23"/>
-          <w:szCs w:val="23"/>
-        </w:rPr>
-        <w:t>_</w:t>
-      </w:r>
-      <w:proofErr w:type="gramEnd"/>
-      <w:r>
-        <w:rPr>
-          <w:rFonts w:ascii="Consolas" w:eastAsia="Times New Roman" w:hAnsi="Consolas" w:cs="Consolas"/>
-          <w:color w:val="000000"/>
-          <w:sz w:val="23"/>
-          <w:szCs w:val="23"/>
-        </w:rPr>
-        <w:t>_______________________________________________________________</w:t>
-      </w:r>
-    </w:p>
-    <w:p>
-      <w:pPr>
-        <w:rPr>
-          <w:rFonts w:eastAsia="Times New Roman" w:cs="Times New Roman"/>
-          <w:szCs w:val="24"/>
-        </w:rPr>
-      </w:pPr>
-      <w:r>
-        <w:rPr>
-          <w:rFonts w:ascii="Consolas" w:eastAsia="Times New Roman" w:hAnsi="Consolas" w:cs="Consolas"/>
-          <w:color w:val="000000"/>
-          <w:sz w:val="23"/>
-          <w:szCs w:val="23"/>
-        </w:rPr>
-        <w:t>Date</w:t>
-      </w:r>
-      <w:proofErr w:type="gramStart"/>
-      <w:r>
-        <w:rPr>
-          <w:rFonts w:ascii="Consolas" w:eastAsia="Times New Roman" w:hAnsi="Consolas" w:cs="Consolas"/>
-          <w:color w:val="000000"/>
-          <w:sz w:val="23"/>
-          <w:szCs w:val="23"/>
-        </w:rPr>
-        <w:t>:</w:t>
-      </w:r>
-      <w:r>
-        <w:rPr>
-          <w:rFonts w:ascii="Consolas" w:eastAsia="Times New Roman" w:hAnsi="Consolas" w:cs="Consolas"/>
-          <w:color w:val="000000"/>
-          <w:sz w:val="23"/>
-          <w:szCs w:val="23"/>
-        </w:rPr>
-        <w:t>_</w:t>
-      </w:r>
-      <w:proofErr w:type="gramEnd"/>
-      <w:r>
-        <w:rPr>
-          <w:rFonts w:ascii="Consolas" w:eastAsia="Times New Roman" w:hAnsi="Consolas" w:cs="Consolas"/>
-          <w:color w:val="000000"/>
-          <w:sz w:val="23"/>
-          <w:szCs w:val="23"/>
-        </w:rPr>
-        <w:t>____________________________________________________________________</w:t>
-      </w:r>
-    </w:p>
-    <w:p>
-      <w:pPr>
-        <w:rPr>
-          <w:rFonts w:eastAsia="Times New Roman" w:cs="Times New Roman"/>
-          <w:szCs w:val="24"/>
-        </w:rPr>
-      </w:pPr>
-      <w:r>
-        <w:rPr>
-          <w:rFonts w:ascii="Consolas" w:eastAsia="Times New Roman" w:hAnsi="Consolas" w:cs="Consolas"/>
-          <w:color w:val="000000"/>
-          <w:sz w:val="23"/>
-          <w:szCs w:val="23"/>
-        </w:rPr>
-        <w:t>Comments</w:t>
-      </w:r>
-      <w:proofErr w:type="gramStart"/>
-      <w:r>
-        <w:rPr>
-          <w:rFonts w:ascii="Consolas" w:eastAsia="Times New Roman" w:hAnsi="Consolas" w:cs="Consolas"/>
-          <w:color w:val="000000"/>
-          <w:sz w:val="23"/>
-          <w:szCs w:val="23"/>
-        </w:rPr>
-        <w:t>:_</w:t>
-      </w:r>
-      <w:proofErr w:type="gramEnd"/>
-      <w:r>
-        <w:rPr>
-          <w:rFonts w:ascii="Consolas" w:eastAsia="Times New Roman" w:hAnsi="Consolas" w:cs="Consolas"/>
-          <w:color w:val="000000"/>
-          <w:sz w:val="23"/>
-          <w:szCs w:val="23"/>
-        </w:rPr>
-        <w:t>________________________________________________________________________________________________________________</w:t>
-      </w:r>
-      <w:r>
-        <w:rPr>
-          <w:rFonts w:ascii="Consolas" w:eastAsia="Times New Roman" w:hAnsi="Consolas" w:cs="Consolas"/>
-          <w:color w:val="000000"/>
-          <w:sz w:val="23"/>
-          <w:szCs w:val="23"/>
-        </w:rPr>
-        <w:t>__________________________</w:t>
-      </w:r>
-    </w:p>
-    <w:p>
-      <w:pPr>
-        <w:rPr>
-          <w:rFonts w:eastAsia="Times New Roman" w:cs="Times New Roman"/>
-          <w:szCs w:val="24"/>
-        </w:rPr>
-      </w:pPr>
-    </w:p>
-    <w:p>
-      <w:pPr>
-        <w:rPr>
-          <w:rFonts w:eastAsia="Times New Roman" w:cs="Times New Roman"/>
-          <w:szCs w:val="24"/>
-        </w:rPr>
-      </w:pPr>
-      <w:r>
-        <w:rPr>
-          <w:rFonts w:ascii="Consolas" w:eastAsia="Times New Roman" w:hAnsi="Consolas" w:cs="Consolas"/>
-          <w:b/>
-          <w:bCs/>
-          <w:color w:val="000000"/>
-          <w:sz w:val="23"/>
-          <w:szCs w:val="23"/>
-        </w:rPr>
-        <w:t>Team: XENO</w:t>
-      </w:r>
-    </w:p>
-    <w:p>
-      <w:pPr>
-        <w:rPr>
-          <w:rFonts w:eastAsia="Times New Roman" w:cs="Times New Roman"/>
-          <w:szCs w:val="24"/>
-        </w:rPr>
-      </w:pPr>
-      <w:r>
-        <w:rPr>
-          <w:rFonts w:ascii="Consolas" w:eastAsia="Times New Roman" w:hAnsi="Consolas" w:cs="Consolas"/>
-          <w:color w:val="000000"/>
-          <w:sz w:val="23"/>
-          <w:szCs w:val="23"/>
-        </w:rPr>
-        <w:t xml:space="preserve">Name: Edward </w:t>
-      </w:r>
-      <w:proofErr w:type="spellStart"/>
-      <w:r>
-        <w:rPr>
-          <w:rFonts w:ascii="Consolas" w:eastAsia="Times New Roman" w:hAnsi="Consolas" w:cs="Consolas"/>
-          <w:color w:val="000000"/>
-          <w:sz w:val="23"/>
-          <w:szCs w:val="23"/>
-        </w:rPr>
-        <w:t>LaFemina</w:t>
-      </w:r>
-      <w:proofErr w:type="spellEnd"/>
-    </w:p>
-    <w:p>
-      <w:pPr>
-        <w:rPr>
-          <w:rFonts w:eastAsia="Times New Roman" w:cs="Times New Roman"/>
-          <w:szCs w:val="24"/>
-        </w:rPr>
-      </w:pPr>
-      <w:r>
-        <w:rPr>
-          <w:rFonts w:ascii="Consolas" w:eastAsia="Times New Roman" w:hAnsi="Consolas" w:cs="Consolas"/>
-          <w:color w:val="000000"/>
-          <w:sz w:val="23"/>
-          <w:szCs w:val="23"/>
-        </w:rPr>
-        <w:t>Signature</w:t>
-      </w:r>
-      <w:proofErr w:type="gramStart"/>
-      <w:r>
-        <w:rPr>
-          <w:rFonts w:ascii="Consolas" w:eastAsia="Times New Roman" w:hAnsi="Consolas" w:cs="Consolas"/>
-          <w:color w:val="000000"/>
-          <w:sz w:val="23"/>
-          <w:szCs w:val="23"/>
-        </w:rPr>
-        <w:t>:</w:t>
-      </w:r>
-      <w:r>
-        <w:rPr>
-          <w:rFonts w:ascii="Consolas" w:eastAsia="Times New Roman" w:hAnsi="Consolas" w:cs="Consolas"/>
-          <w:color w:val="000000"/>
-          <w:sz w:val="23"/>
-          <w:szCs w:val="23"/>
-        </w:rPr>
-        <w:t>_</w:t>
-      </w:r>
-      <w:proofErr w:type="gramEnd"/>
-      <w:r>
-        <w:rPr>
-          <w:rFonts w:ascii="Consolas" w:eastAsia="Times New Roman" w:hAnsi="Consolas" w:cs="Consolas"/>
-          <w:color w:val="000000"/>
-          <w:sz w:val="23"/>
-          <w:szCs w:val="23"/>
-        </w:rPr>
-        <w:t>_______________________________________________________________</w:t>
-      </w:r>
-    </w:p>
-    <w:p>
-      <w:pPr>
-        <w:rPr>
-          <w:rFonts w:eastAsia="Times New Roman" w:cs="Times New Roman"/>
-          <w:szCs w:val="24"/>
-        </w:rPr>
-      </w:pPr>
-      <w:r>
-        <w:rPr>
-          <w:rFonts w:ascii="Consolas" w:eastAsia="Times New Roman" w:hAnsi="Consolas" w:cs="Consolas"/>
-          <w:color w:val="000000"/>
-          <w:sz w:val="23"/>
-          <w:szCs w:val="23"/>
-        </w:rPr>
-        <w:t>Date</w:t>
-      </w:r>
-      <w:proofErr w:type="gramStart"/>
-      <w:r>
-        <w:rPr>
-          <w:rFonts w:ascii="Consolas" w:eastAsia="Times New Roman" w:hAnsi="Consolas" w:cs="Consolas"/>
-          <w:color w:val="000000"/>
-          <w:sz w:val="23"/>
-          <w:szCs w:val="23"/>
-        </w:rPr>
-        <w:t>:</w:t>
-      </w:r>
-      <w:r>
-        <w:rPr>
-          <w:rFonts w:ascii="Consolas" w:eastAsia="Times New Roman" w:hAnsi="Consolas" w:cs="Consolas"/>
-          <w:color w:val="000000"/>
-          <w:sz w:val="23"/>
-          <w:szCs w:val="23"/>
-        </w:rPr>
-        <w:t>_</w:t>
-      </w:r>
-      <w:proofErr w:type="gramEnd"/>
-      <w:r>
-        <w:rPr>
-          <w:rFonts w:ascii="Consolas" w:eastAsia="Times New Roman" w:hAnsi="Consolas" w:cs="Consolas"/>
-          <w:color w:val="000000"/>
-          <w:sz w:val="23"/>
-          <w:szCs w:val="23"/>
-        </w:rPr>
-        <w:t>____________________________________________________________________</w:t>
-      </w:r>
-    </w:p>
-    <w:p>
-      <w:pPr>
-        <w:rPr>
-          <w:rFonts w:eastAsia="Times New Roman" w:cs="Times New Roman"/>
-          <w:szCs w:val="24"/>
-        </w:rPr>
-      </w:pPr>
-      <w:r>
-        <w:rPr>
-          <w:rFonts w:ascii="Consolas" w:eastAsia="Times New Roman" w:hAnsi="Consolas" w:cs="Consolas"/>
-          <w:color w:val="000000"/>
-          <w:sz w:val="23"/>
-          <w:szCs w:val="23"/>
-        </w:rPr>
-        <w:t>Comments</w:t>
-      </w:r>
-      <w:proofErr w:type="gramStart"/>
-      <w:r>
-        <w:rPr>
-          <w:rFonts w:ascii="Consolas" w:eastAsia="Times New Roman" w:hAnsi="Consolas" w:cs="Consolas"/>
-          <w:color w:val="000000"/>
-          <w:sz w:val="23"/>
-          <w:szCs w:val="23"/>
-        </w:rPr>
-        <w:t>:_</w:t>
-      </w:r>
-      <w:proofErr w:type="gramEnd"/>
-      <w:r>
-        <w:rPr>
-          <w:rFonts w:ascii="Consolas" w:eastAsia="Times New Roman" w:hAnsi="Consolas" w:cs="Consolas"/>
-          <w:color w:val="000000"/>
-          <w:sz w:val="23"/>
-          <w:szCs w:val="23"/>
-        </w:rPr>
-        <w:t>____________________________________________________________________________________________________________</w:t>
-      </w:r>
-      <w:r>
-        <w:rPr>
-          <w:rFonts w:ascii="Consolas" w:eastAsia="Times New Roman" w:hAnsi="Consolas" w:cs="Consolas"/>
-          <w:color w:val="000000"/>
-          <w:sz w:val="23"/>
-          <w:szCs w:val="23"/>
-        </w:rPr>
-        <w:t>______________________________</w:t>
-      </w:r>
-    </w:p>
-    <w:p>
-      <w:pPr>
-        <w:rPr>
-          <w:rFonts w:ascii="Consolas" w:eastAsia="Times New Roman" w:hAnsi="Consolas" w:cs="Consolas"/>
-          <w:color w:val="000000"/>
-          <w:sz w:val="23"/>
-          <w:szCs w:val="23"/>
-        </w:rPr>
-      </w:pPr>
-    </w:p>
-    <w:p>
-      <w:pPr>
-        <w:rPr>
-          <w:rFonts w:eastAsia="Times New Roman" w:cs="Times New Roman"/>
-          <w:szCs w:val="24"/>
-        </w:rPr>
-      </w:pPr>
-      <w:r>
-        <w:rPr>
-          <w:rFonts w:ascii="Consolas" w:eastAsia="Times New Roman" w:hAnsi="Consolas" w:cs="Consolas"/>
-          <w:color w:val="000000"/>
-          <w:sz w:val="23"/>
-          <w:szCs w:val="23"/>
-        </w:rPr>
-        <w:t>Name: John Swank</w:t>
-      </w:r>
-    </w:p>
-    <w:p>
-      <w:pPr>
-        <w:rPr>
-          <w:rFonts w:eastAsia="Times New Roman" w:cs="Times New Roman"/>
-          <w:szCs w:val="24"/>
-        </w:rPr>
-      </w:pPr>
-      <w:r>
-        <w:rPr>
-          <w:rFonts w:ascii="Consolas" w:eastAsia="Times New Roman" w:hAnsi="Consolas" w:cs="Consolas"/>
-          <w:color w:val="000000"/>
-          <w:sz w:val="23"/>
-          <w:szCs w:val="23"/>
-        </w:rPr>
-        <w:t>Signature</w:t>
-      </w:r>
-      <w:proofErr w:type="gramStart"/>
-      <w:r>
-        <w:rPr>
-          <w:rFonts w:ascii="Consolas" w:eastAsia="Times New Roman" w:hAnsi="Consolas" w:cs="Consolas"/>
-          <w:color w:val="000000"/>
-          <w:sz w:val="23"/>
-          <w:szCs w:val="23"/>
-        </w:rPr>
-        <w:t>:</w:t>
-      </w:r>
-      <w:r>
-        <w:rPr>
-          <w:rFonts w:ascii="Consolas" w:eastAsia="Times New Roman" w:hAnsi="Consolas" w:cs="Consolas"/>
-          <w:color w:val="000000"/>
-          <w:sz w:val="23"/>
-          <w:szCs w:val="23"/>
-        </w:rPr>
-        <w:t>_</w:t>
-      </w:r>
-      <w:proofErr w:type="gramEnd"/>
-      <w:r>
-        <w:rPr>
-          <w:rFonts w:ascii="Consolas" w:eastAsia="Times New Roman" w:hAnsi="Consolas" w:cs="Consolas"/>
-          <w:color w:val="000000"/>
-          <w:sz w:val="23"/>
-          <w:szCs w:val="23"/>
-        </w:rPr>
-        <w:t>_______________________________________________________________</w:t>
-      </w:r>
-    </w:p>
-    <w:p>
-      <w:pPr>
-        <w:rPr>
-          <w:rFonts w:eastAsia="Times New Roman" w:cs="Times New Roman"/>
-          <w:szCs w:val="24"/>
-        </w:rPr>
-      </w:pPr>
-      <w:r>
-        <w:rPr>
-          <w:rFonts w:ascii="Consolas" w:eastAsia="Times New Roman" w:hAnsi="Consolas" w:cs="Consolas"/>
-          <w:color w:val="000000"/>
-          <w:sz w:val="23"/>
-          <w:szCs w:val="23"/>
-        </w:rPr>
-        <w:t>Date</w:t>
-      </w:r>
-      <w:proofErr w:type="gramStart"/>
-      <w:r>
-        <w:rPr>
-          <w:rFonts w:ascii="Consolas" w:eastAsia="Times New Roman" w:hAnsi="Consolas" w:cs="Consolas"/>
-          <w:color w:val="000000"/>
-          <w:sz w:val="23"/>
-          <w:szCs w:val="23"/>
-        </w:rPr>
-        <w:t>:</w:t>
-      </w:r>
-      <w:r>
-        <w:rPr>
-          <w:rFonts w:ascii="Consolas" w:eastAsia="Times New Roman" w:hAnsi="Consolas" w:cs="Consolas"/>
-          <w:color w:val="000000"/>
-          <w:sz w:val="23"/>
-          <w:szCs w:val="23"/>
-        </w:rPr>
-        <w:t>_</w:t>
-      </w:r>
-      <w:proofErr w:type="gramEnd"/>
-      <w:r>
-        <w:rPr>
-          <w:rFonts w:ascii="Consolas" w:eastAsia="Times New Roman" w:hAnsi="Consolas" w:cs="Consolas"/>
-          <w:color w:val="000000"/>
-          <w:sz w:val="23"/>
-          <w:szCs w:val="23"/>
-        </w:rPr>
-        <w:t>____________________________________________________________________</w:t>
-      </w:r>
-    </w:p>
-    <w:p>
-      <w:pPr>
-        <w:rPr>
-          <w:rFonts w:eastAsia="Times New Roman" w:cs="Times New Roman"/>
-          <w:szCs w:val="24"/>
-        </w:rPr>
-      </w:pPr>
-      <w:r>
-        <w:rPr>
-          <w:rFonts w:ascii="Consolas" w:eastAsia="Times New Roman" w:hAnsi="Consolas" w:cs="Consolas"/>
-          <w:color w:val="000000"/>
-          <w:sz w:val="23"/>
-          <w:szCs w:val="23"/>
-        </w:rPr>
-        <w:t>Comments</w:t>
-      </w:r>
-      <w:proofErr w:type="gramStart"/>
-      <w:r>
-        <w:rPr>
-          <w:rFonts w:ascii="Consolas" w:eastAsia="Times New Roman" w:hAnsi="Consolas" w:cs="Consolas"/>
-          <w:color w:val="000000"/>
-          <w:sz w:val="23"/>
-          <w:szCs w:val="23"/>
-        </w:rPr>
-        <w:t>:_</w:t>
-      </w:r>
-      <w:proofErr w:type="gramEnd"/>
-      <w:r>
-        <w:rPr>
-          <w:rFonts w:ascii="Consolas" w:eastAsia="Times New Roman" w:hAnsi="Consolas" w:cs="Consolas"/>
-          <w:color w:val="000000"/>
-          <w:sz w:val="23"/>
-          <w:szCs w:val="23"/>
-        </w:rPr>
-        <w:t>____________________________________________________________________________________________________________</w:t>
-      </w:r>
-      <w:r>
-        <w:rPr>
-          <w:rFonts w:ascii="Consolas" w:eastAsia="Times New Roman" w:hAnsi="Consolas" w:cs="Consolas"/>
-          <w:color w:val="000000"/>
-          <w:sz w:val="23"/>
-          <w:szCs w:val="23"/>
-        </w:rPr>
-        <w:t>______________________________</w:t>
-      </w:r>
-    </w:p>
-    <w:p>
-      <w:pPr>
-        <w:rPr>
-          <w:rFonts w:ascii="Consolas" w:eastAsia="Times New Roman" w:hAnsi="Consolas" w:cs="Consolas"/>
-          <w:color w:val="000000"/>
-          <w:sz w:val="23"/>
-          <w:szCs w:val="23"/>
-        </w:rPr>
-      </w:pPr>
-    </w:p>
-    <w:p>
-      <w:pPr>
-        <w:rPr>
-          <w:rFonts w:eastAsia="Times New Roman" w:cs="Times New Roman"/>
-          <w:szCs w:val="24"/>
-        </w:rPr>
-      </w:pPr>
-      <w:r>
-        <w:rPr>
-          <w:rFonts w:ascii="Consolas" w:eastAsia="Times New Roman" w:hAnsi="Consolas" w:cs="Consolas"/>
-          <w:color w:val="000000"/>
-          <w:sz w:val="23"/>
-          <w:szCs w:val="23"/>
-        </w:rPr>
-        <w:t xml:space="preserve">Name: Michael </w:t>
-      </w:r>
-      <w:proofErr w:type="spellStart"/>
-      <w:r>
-        <w:rPr>
-          <w:rFonts w:ascii="Consolas" w:eastAsia="Times New Roman" w:hAnsi="Consolas" w:cs="Consolas"/>
-          <w:color w:val="000000"/>
-          <w:sz w:val="23"/>
-          <w:szCs w:val="23"/>
-        </w:rPr>
-        <w:t>Bishoff</w:t>
-      </w:r>
-      <w:proofErr w:type="spellEnd"/>
-    </w:p>
-    <w:p>
-      <w:pPr>
-        <w:rPr>
-          <w:rFonts w:eastAsia="Times New Roman" w:cs="Times New Roman"/>
-          <w:szCs w:val="24"/>
-        </w:rPr>
-      </w:pPr>
-      <w:r>
-        <w:rPr>
-          <w:rFonts w:ascii="Consolas" w:eastAsia="Times New Roman" w:hAnsi="Consolas" w:cs="Consolas"/>
-          <w:color w:val="000000"/>
-          <w:sz w:val="23"/>
-          <w:szCs w:val="23"/>
-        </w:rPr>
-        <w:t>Signature</w:t>
-      </w:r>
-      <w:proofErr w:type="gramStart"/>
-      <w:r>
-        <w:rPr>
-          <w:rFonts w:ascii="Consolas" w:eastAsia="Times New Roman" w:hAnsi="Consolas" w:cs="Consolas"/>
-          <w:color w:val="000000"/>
-          <w:sz w:val="23"/>
-          <w:szCs w:val="23"/>
-        </w:rPr>
-        <w:t>:</w:t>
-      </w:r>
-      <w:r>
-        <w:rPr>
-          <w:rFonts w:ascii="Consolas" w:eastAsia="Times New Roman" w:hAnsi="Consolas" w:cs="Consolas"/>
-          <w:color w:val="000000"/>
-          <w:sz w:val="23"/>
-          <w:szCs w:val="23"/>
-        </w:rPr>
-        <w:t>_</w:t>
-      </w:r>
-      <w:proofErr w:type="gramEnd"/>
-      <w:r>
-        <w:rPr>
-          <w:rFonts w:ascii="Consolas" w:eastAsia="Times New Roman" w:hAnsi="Consolas" w:cs="Consolas"/>
-          <w:color w:val="000000"/>
-          <w:sz w:val="23"/>
-          <w:szCs w:val="23"/>
-        </w:rPr>
-        <w:t>_______________________________________________________________</w:t>
-      </w:r>
-    </w:p>
-    <w:p>
-      <w:pPr>
-        <w:rPr>
-          <w:rFonts w:eastAsia="Times New Roman" w:cs="Times New Roman"/>
-          <w:szCs w:val="24"/>
-        </w:rPr>
-      </w:pPr>
-      <w:r>
-        <w:rPr>
-          <w:rFonts w:ascii="Consolas" w:eastAsia="Times New Roman" w:hAnsi="Consolas" w:cs="Consolas"/>
-          <w:color w:val="000000"/>
-          <w:sz w:val="23"/>
-          <w:szCs w:val="23"/>
-        </w:rPr>
-        <w:t>Date</w:t>
-      </w:r>
-      <w:proofErr w:type="gramStart"/>
-      <w:r>
-        <w:rPr>
-          <w:rFonts w:ascii="Consolas" w:eastAsia="Times New Roman" w:hAnsi="Consolas" w:cs="Consolas"/>
-          <w:color w:val="000000"/>
-          <w:sz w:val="23"/>
-          <w:szCs w:val="23"/>
-        </w:rPr>
-        <w:t>:</w:t>
-      </w:r>
-      <w:r>
-        <w:rPr>
-          <w:rFonts w:ascii="Consolas" w:eastAsia="Times New Roman" w:hAnsi="Consolas" w:cs="Consolas"/>
-          <w:color w:val="000000"/>
-          <w:sz w:val="23"/>
-          <w:szCs w:val="23"/>
-        </w:rPr>
-        <w:t>_</w:t>
-      </w:r>
-      <w:proofErr w:type="gramEnd"/>
-      <w:r>
-        <w:rPr>
-          <w:rFonts w:ascii="Consolas" w:eastAsia="Times New Roman" w:hAnsi="Consolas" w:cs="Consolas"/>
-          <w:color w:val="000000"/>
-          <w:sz w:val="23"/>
-          <w:szCs w:val="23"/>
-        </w:rPr>
-        <w:t>____________________________________________________________________</w:t>
-      </w:r>
-    </w:p>
-    <w:p>
-      <w:pPr>
-        <w:rPr>
-          <w:rFonts w:eastAsia="Times New Roman" w:cs="Times New Roman"/>
-          <w:szCs w:val="24"/>
-        </w:rPr>
-      </w:pPr>
-      <w:r>
-        <w:rPr>
-          <w:rFonts w:ascii="Consolas" w:eastAsia="Times New Roman" w:hAnsi="Consolas" w:cs="Consolas"/>
-          <w:color w:val="000000"/>
-          <w:sz w:val="23"/>
-          <w:szCs w:val="23"/>
-        </w:rPr>
-        <w:t>Comments</w:t>
-      </w:r>
-      <w:proofErr w:type="gramStart"/>
-      <w:r>
-        <w:rPr>
-          <w:rFonts w:ascii="Consolas" w:eastAsia="Times New Roman" w:hAnsi="Consolas" w:cs="Consolas"/>
-          <w:color w:val="000000"/>
-          <w:sz w:val="23"/>
-          <w:szCs w:val="23"/>
-        </w:rPr>
-        <w:t>:_</w:t>
-      </w:r>
-      <w:proofErr w:type="gramEnd"/>
-      <w:r>
-        <w:rPr>
-          <w:rFonts w:ascii="Consolas" w:eastAsia="Times New Roman" w:hAnsi="Consolas" w:cs="Consolas"/>
-          <w:color w:val="000000"/>
-          <w:sz w:val="23"/>
-          <w:szCs w:val="23"/>
-        </w:rPr>
-        <w:t>____________________________________________________________________________________________________________</w:t>
-      </w:r>
-      <w:r>
-        <w:rPr>
-          <w:rFonts w:ascii="Consolas" w:eastAsia="Times New Roman" w:hAnsi="Consolas" w:cs="Consolas"/>
-          <w:color w:val="000000"/>
-          <w:sz w:val="23"/>
-          <w:szCs w:val="23"/>
-        </w:rPr>
-        <w:t>______________________________</w:t>
-      </w:r>
-    </w:p>
-    <w:p>
-      <w:pPr>
-        <w:rPr>
-          <w:rFonts w:ascii="Consolas" w:eastAsia="Times New Roman" w:hAnsi="Consolas" w:cs="Consolas"/>
-          <w:color w:val="000000"/>
-          <w:sz w:val="23"/>
-          <w:szCs w:val="23"/>
-        </w:rPr>
-      </w:pPr>
-    </w:p>
-    <w:p>
-      <w:pPr>
-        <w:rPr>
-          <w:rFonts w:eastAsia="Times New Roman" w:cs="Times New Roman"/>
-          <w:szCs w:val="24"/>
-        </w:rPr>
-      </w:pPr>
-      <w:r>
-        <w:rPr>
-          <w:rFonts w:ascii="Consolas" w:eastAsia="Times New Roman" w:hAnsi="Consolas" w:cs="Consolas"/>
-          <w:color w:val="000000"/>
-          <w:sz w:val="23"/>
-          <w:szCs w:val="23"/>
-        </w:rPr>
-        <w:t>Name: Michael Lee</w:t>
-      </w:r>
-    </w:p>
-    <w:p>
-      <w:pPr>
-        <w:rPr>
-          <w:rFonts w:eastAsia="Times New Roman" w:cs="Times New Roman"/>
-          <w:szCs w:val="24"/>
-        </w:rPr>
-      </w:pPr>
-      <w:r>
-        <w:rPr>
-          <w:rFonts w:ascii="Consolas" w:eastAsia="Times New Roman" w:hAnsi="Consolas" w:cs="Consolas"/>
-          <w:color w:val="000000"/>
-          <w:sz w:val="23"/>
-          <w:szCs w:val="23"/>
-        </w:rPr>
-        <w:t>Signature</w:t>
-      </w:r>
-      <w:proofErr w:type="gramStart"/>
-      <w:r>
-        <w:rPr>
-          <w:rFonts w:ascii="Consolas" w:eastAsia="Times New Roman" w:hAnsi="Consolas" w:cs="Consolas"/>
-          <w:color w:val="000000"/>
-          <w:sz w:val="23"/>
-          <w:szCs w:val="23"/>
-        </w:rPr>
-        <w:t>:</w:t>
-      </w:r>
-      <w:r>
-        <w:rPr>
-          <w:rFonts w:ascii="Consolas" w:eastAsia="Times New Roman" w:hAnsi="Consolas" w:cs="Consolas"/>
-          <w:color w:val="000000"/>
-          <w:sz w:val="23"/>
-          <w:szCs w:val="23"/>
-        </w:rPr>
-        <w:t>_</w:t>
-      </w:r>
-      <w:proofErr w:type="gramEnd"/>
-      <w:r>
-        <w:rPr>
-          <w:rFonts w:ascii="Consolas" w:eastAsia="Times New Roman" w:hAnsi="Consolas" w:cs="Consolas"/>
-          <w:color w:val="000000"/>
-          <w:sz w:val="23"/>
-          <w:szCs w:val="23"/>
-        </w:rPr>
-        <w:t>_______________________________________________________________</w:t>
-      </w:r>
-    </w:p>
-    <w:p>
-      <w:pPr>
-        <w:rPr>
-          <w:rFonts w:eastAsia="Times New Roman" w:cs="Times New Roman"/>
-          <w:szCs w:val="24"/>
-        </w:rPr>
-      </w:pPr>
-      <w:r>
-        <w:rPr>
-          <w:rFonts w:ascii="Consolas" w:eastAsia="Times New Roman" w:hAnsi="Consolas" w:cs="Consolas"/>
-          <w:color w:val="000000"/>
-          <w:sz w:val="23"/>
-          <w:szCs w:val="23"/>
-        </w:rPr>
-        <w:t>Date</w:t>
-      </w:r>
-      <w:proofErr w:type="gramStart"/>
-      <w:r>
-        <w:rPr>
-          <w:rFonts w:ascii="Consolas" w:eastAsia="Times New Roman" w:hAnsi="Consolas" w:cs="Consolas"/>
-          <w:color w:val="000000"/>
-          <w:sz w:val="23"/>
-          <w:szCs w:val="23"/>
-        </w:rPr>
-        <w:t>:</w:t>
-      </w:r>
-      <w:r>
-        <w:rPr>
-          <w:rFonts w:ascii="Consolas" w:eastAsia="Times New Roman" w:hAnsi="Consolas" w:cs="Consolas"/>
-          <w:color w:val="000000"/>
-          <w:sz w:val="23"/>
-          <w:szCs w:val="23"/>
-        </w:rPr>
-        <w:t>_</w:t>
-      </w:r>
-      <w:proofErr w:type="gramEnd"/>
-      <w:r>
-        <w:rPr>
-          <w:rFonts w:ascii="Consolas" w:eastAsia="Times New Roman" w:hAnsi="Consolas" w:cs="Consolas"/>
-          <w:color w:val="000000"/>
-          <w:sz w:val="23"/>
-          <w:szCs w:val="23"/>
-        </w:rPr>
-        <w:t>____________________________________________________________________</w:t>
-      </w:r>
-    </w:p>
-    <w:p>
-      <w:pPr>
-        <w:rPr>
-          <w:rFonts w:eastAsia="Times New Roman" w:cs="Times New Roman"/>
-          <w:szCs w:val="24"/>
-        </w:rPr>
-      </w:pPr>
-      <w:r>
-        <w:rPr>
-          <w:rFonts w:ascii="Consolas" w:eastAsia="Times New Roman" w:hAnsi="Consolas" w:cs="Consolas"/>
-          <w:color w:val="000000"/>
-          <w:sz w:val="23"/>
-          <w:szCs w:val="23"/>
-        </w:rPr>
-        <w:t>Comments</w:t>
-      </w:r>
-      <w:proofErr w:type="gramStart"/>
-      <w:r>
-        <w:rPr>
-          <w:rFonts w:ascii="Consolas" w:eastAsia="Times New Roman" w:hAnsi="Consolas" w:cs="Consolas"/>
-          <w:color w:val="000000"/>
-          <w:sz w:val="23"/>
-          <w:szCs w:val="23"/>
-        </w:rPr>
-        <w:t>:_</w:t>
-      </w:r>
-      <w:proofErr w:type="gramEnd"/>
-      <w:r>
-        <w:rPr>
-          <w:rFonts w:ascii="Consolas" w:eastAsia="Times New Roman" w:hAnsi="Consolas" w:cs="Consolas"/>
-          <w:color w:val="000000"/>
-          <w:sz w:val="23"/>
-          <w:szCs w:val="23"/>
-        </w:rPr>
-        <w:t>____________________________________________________________________________________________________________</w:t>
-      </w:r>
-      <w:r>
-        <w:rPr>
-          <w:rFonts w:ascii="Consolas" w:eastAsia="Times New Roman" w:hAnsi="Consolas" w:cs="Consolas"/>
-          <w:color w:val="000000"/>
-          <w:sz w:val="23"/>
-          <w:szCs w:val="23"/>
-        </w:rPr>
-        <w:t>______________________________</w:t>
-      </w:r>
-    </w:p>
-    <w:p>
-      <w:pPr>
-        <w:rPr>
-          <w:rFonts w:ascii="Consolas" w:eastAsia="Times New Roman" w:hAnsi="Consolas" w:cs="Consolas"/>
-          <w:color w:val="000000"/>
-          <w:sz w:val="23"/>
-          <w:szCs w:val="23"/>
-        </w:rPr>
-      </w:pPr>
-    </w:p>
-    <w:p>
-      <w:pPr>
-        <w:rPr>
-          <w:rFonts w:eastAsia="Times New Roman" w:cs="Times New Roman"/>
-          <w:szCs w:val="24"/>
-        </w:rPr>
-      </w:pPr>
-      <w:r>
-        <w:rPr>
-          <w:rFonts w:ascii="Consolas" w:eastAsia="Times New Roman" w:hAnsi="Consolas" w:cs="Consolas"/>
-          <w:color w:val="000000"/>
-          <w:sz w:val="23"/>
-          <w:szCs w:val="23"/>
-        </w:rPr>
-        <w:t xml:space="preserve">Name: </w:t>
-      </w:r>
-      <w:proofErr w:type="spellStart"/>
-      <w:r>
-        <w:rPr>
-          <w:rFonts w:ascii="Consolas" w:eastAsia="Times New Roman" w:hAnsi="Consolas" w:cs="Consolas"/>
-          <w:color w:val="000000"/>
-          <w:sz w:val="23"/>
-          <w:szCs w:val="23"/>
-        </w:rPr>
-        <w:t>Vesh</w:t>
-      </w:r>
-      <w:proofErr w:type="spellEnd"/>
-      <w:r>
-        <w:rPr>
-          <w:rFonts w:ascii="Consolas" w:eastAsia="Times New Roman" w:hAnsi="Consolas" w:cs="Consolas"/>
-          <w:color w:val="000000"/>
-          <w:sz w:val="23"/>
-          <w:szCs w:val="23"/>
-        </w:rPr>
-        <w:t xml:space="preserve"> Bhatt</w:t>
-      </w:r>
-    </w:p>
-    <w:p>
-      <w:pPr>
-        <w:rPr>
-          <w:rFonts w:eastAsia="Times New Roman" w:cs="Times New Roman"/>
-          <w:szCs w:val="24"/>
-        </w:rPr>
-      </w:pPr>
-      <w:r>
-        <w:rPr>
-          <w:rFonts w:ascii="Consolas" w:eastAsia="Times New Roman" w:hAnsi="Consolas" w:cs="Consolas"/>
-          <w:color w:val="000000"/>
-          <w:sz w:val="23"/>
-          <w:szCs w:val="23"/>
-        </w:rPr>
-        <w:t>Signature</w:t>
-      </w:r>
-      <w:proofErr w:type="gramStart"/>
-      <w:r>
-        <w:rPr>
-          <w:rFonts w:ascii="Consolas" w:eastAsia="Times New Roman" w:hAnsi="Consolas" w:cs="Consolas"/>
-          <w:color w:val="000000"/>
-          <w:sz w:val="23"/>
-          <w:szCs w:val="23"/>
-        </w:rPr>
-        <w:t>:</w:t>
-      </w:r>
-      <w:r>
-        <w:rPr>
-          <w:rFonts w:ascii="Consolas" w:eastAsia="Times New Roman" w:hAnsi="Consolas" w:cs="Consolas"/>
-          <w:color w:val="000000"/>
-          <w:sz w:val="23"/>
-          <w:szCs w:val="23"/>
-        </w:rPr>
-        <w:t>_</w:t>
-      </w:r>
-      <w:proofErr w:type="gramEnd"/>
-      <w:r>
-        <w:rPr>
-          <w:rFonts w:ascii="Consolas" w:eastAsia="Times New Roman" w:hAnsi="Consolas" w:cs="Consolas"/>
-          <w:color w:val="000000"/>
-          <w:sz w:val="23"/>
-          <w:szCs w:val="23"/>
-        </w:rPr>
-        <w:t>_______________________________________________________________</w:t>
-      </w:r>
-    </w:p>
-    <w:p>
-      <w:pPr>
-        <w:rPr>
-          <w:rFonts w:eastAsia="Times New Roman" w:cs="Times New Roman"/>
-          <w:szCs w:val="24"/>
-        </w:rPr>
-      </w:pPr>
-      <w:r>
-        <w:rPr>
-          <w:rFonts w:ascii="Consolas" w:eastAsia="Times New Roman" w:hAnsi="Consolas" w:cs="Consolas"/>
-          <w:color w:val="000000"/>
-          <w:sz w:val="23"/>
-          <w:szCs w:val="23"/>
-        </w:rPr>
-        <w:t>Date</w:t>
-      </w:r>
-      <w:proofErr w:type="gramStart"/>
-      <w:r>
-        <w:rPr>
-          <w:rFonts w:ascii="Consolas" w:eastAsia="Times New Roman" w:hAnsi="Consolas" w:cs="Consolas"/>
-          <w:color w:val="000000"/>
-          <w:sz w:val="23"/>
-          <w:szCs w:val="23"/>
-        </w:rPr>
-        <w:t>:</w:t>
-      </w:r>
-      <w:r>
-        <w:rPr>
-          <w:rFonts w:ascii="Consolas" w:eastAsia="Times New Roman" w:hAnsi="Consolas" w:cs="Consolas"/>
-          <w:color w:val="000000"/>
-          <w:sz w:val="23"/>
-          <w:szCs w:val="23"/>
-        </w:rPr>
-        <w:t>_</w:t>
-      </w:r>
-      <w:proofErr w:type="gramEnd"/>
-      <w:r>
-        <w:rPr>
-          <w:rFonts w:ascii="Consolas" w:eastAsia="Times New Roman" w:hAnsi="Consolas" w:cs="Consolas"/>
-          <w:color w:val="000000"/>
-          <w:sz w:val="23"/>
-          <w:szCs w:val="23"/>
-        </w:rPr>
-        <w:t>____________________________________________________________________</w:t>
-      </w:r>
-    </w:p>
-    <w:p>
-      <w:pPr>
-        <w:rPr>
-          <w:rFonts w:eastAsia="Times New Roman" w:cs="Times New Roman"/>
-          <w:szCs w:val="24"/>
-        </w:rPr>
-      </w:pPr>
-      <w:r>
-        <w:rPr>
-          <w:rFonts w:ascii="Consolas" w:eastAsia="Times New Roman" w:hAnsi="Consolas" w:cs="Consolas"/>
-          <w:color w:val="000000"/>
-          <w:sz w:val="23"/>
-          <w:szCs w:val="23"/>
-        </w:rPr>
-        <w:t>Comments</w:t>
-      </w:r>
-      <w:proofErr w:type="gramStart"/>
-      <w:r>
-        <w:rPr>
-          <w:rFonts w:ascii="Consolas" w:eastAsia="Times New Roman" w:hAnsi="Consolas" w:cs="Consolas"/>
-          <w:color w:val="000000"/>
-          <w:sz w:val="23"/>
-          <w:szCs w:val="23"/>
-        </w:rPr>
-        <w:t>:_</w:t>
-      </w:r>
-      <w:proofErr w:type="gramEnd"/>
-      <w:r>
-        <w:rPr>
-          <w:rFonts w:ascii="Consolas" w:eastAsia="Times New Roman" w:hAnsi="Consolas" w:cs="Consolas"/>
-          <w:color w:val="000000"/>
-          <w:sz w:val="23"/>
-          <w:szCs w:val="23"/>
-        </w:rPr>
-        <w:t>____________________________________________________________________________________________________________</w:t>
-      </w:r>
-      <w:r>
-        <w:rPr>
-          <w:rFonts w:ascii="Consolas" w:eastAsia="Times New Roman" w:hAnsi="Consolas" w:cs="Consolas"/>
-          <w:color w:val="000000"/>
-          <w:sz w:val="23"/>
-          <w:szCs w:val="23"/>
-        </w:rPr>
-        <w:t>______________________________</w:t>
-      </w:r>
-    </w:p>
-    <w:p>
-      <w:pPr>
-        <w:spacing w:after="240"/>
-        <w:rPr>
-          <w:rFonts w:eastAsia="Times New Roman" w:cs="Times New Roman"/>
-          <w:szCs w:val="24"/>
-        </w:rPr>
-      </w:pPr>
-    </w:p>
-    <w:p>
-      <w:pPr>
-        <w:rPr>
-          <w:rFonts w:eastAsia="Times New Roman" w:cs="Times New Roman"/>
-          <w:szCs w:val="24"/>
-        </w:rPr>
-      </w:pPr>
-      <w:r>
-        <w:rPr>
-          <w:rFonts w:ascii="Consolas" w:eastAsia="Times New Roman" w:hAnsi="Consolas" w:cs="Consolas"/>
-          <w:b/>
-          <w:bCs/>
-          <w:color w:val="000000"/>
-          <w:sz w:val="23"/>
-          <w:szCs w:val="23"/>
-        </w:rPr>
-        <w:lastRenderedPageBreak/>
-        <w:t>Appendix B – Team Review Sign-off</w:t>
-      </w:r>
-    </w:p>
-    <w:p>
-      <w:pPr>
-        <w:rPr>
-          <w:rFonts w:eastAsia="Times New Roman" w:cs="Times New Roman"/>
-          <w:szCs w:val="24"/>
-        </w:rPr>
-      </w:pPr>
-      <w:r>
-        <w:rPr>
-          <w:rFonts w:ascii="Consolas" w:eastAsia="Times New Roman" w:hAnsi="Consolas" w:cs="Consolas"/>
-          <w:color w:val="000000"/>
-          <w:sz w:val="23"/>
-          <w:szCs w:val="23"/>
-        </w:rPr>
-        <w:t>As of 3/2/2015, all group members of XENO have reviewed the System Requirements Specifications (SRS) document and all have agreed the content and format of this document is correct. This document has been tailored to meet the client’s necessities for an online web application which will offer an online exotic car rental service to VIP customers.</w:t>
-      </w:r>
-    </w:p>
-    <w:p>
-      <w:pPr>
-        <w:rPr>
-          <w:rFonts w:ascii="Consolas" w:eastAsia="Times New Roman" w:hAnsi="Consolas" w:cs="Consolas"/>
-          <w:b/>
-          <w:bCs/>
-          <w:color w:val="000000"/>
-          <w:sz w:val="23"/>
-          <w:szCs w:val="23"/>
-        </w:rPr>
-      </w:pPr>
-    </w:p>
-    <w:p>
-      <w:pPr>
-        <w:rPr>
-          <w:rFonts w:eastAsia="Times New Roman" w:cs="Times New Roman"/>
-          <w:szCs w:val="24"/>
-        </w:rPr>
-      </w:pPr>
-      <w:r>
-        <w:rPr>
-          <w:rFonts w:ascii="Consolas" w:eastAsia="Times New Roman" w:hAnsi="Consolas" w:cs="Consolas"/>
-          <w:b/>
-          <w:bCs/>
-          <w:color w:val="000000"/>
-          <w:sz w:val="23"/>
-          <w:szCs w:val="23"/>
-        </w:rPr>
-        <w:t>Team: XENO</w:t>
-      </w:r>
-    </w:p>
-    <w:p>
-      <w:pPr>
-        <w:rPr>
-          <w:rFonts w:eastAsia="Times New Roman" w:cs="Times New Roman"/>
-          <w:szCs w:val="24"/>
-        </w:rPr>
-      </w:pPr>
-      <w:r>
-        <w:rPr>
-          <w:rFonts w:ascii="Consolas" w:eastAsia="Times New Roman" w:hAnsi="Consolas" w:cs="Consolas"/>
-          <w:color w:val="000000"/>
-          <w:sz w:val="23"/>
-          <w:szCs w:val="23"/>
-        </w:rPr>
-        <w:t xml:space="preserve">Name: Edward </w:t>
-      </w:r>
-      <w:proofErr w:type="spellStart"/>
-      <w:r>
-        <w:rPr>
-          <w:rFonts w:ascii="Consolas" w:eastAsia="Times New Roman" w:hAnsi="Consolas" w:cs="Consolas"/>
-          <w:color w:val="000000"/>
-          <w:sz w:val="23"/>
-          <w:szCs w:val="23"/>
-        </w:rPr>
-        <w:t>LaFemina</w:t>
-      </w:r>
-      <w:proofErr w:type="spellEnd"/>
-    </w:p>
-    <w:p>
-      <w:pPr>
-        <w:rPr>
-          <w:rFonts w:eastAsia="Times New Roman" w:cs="Times New Roman"/>
-          <w:szCs w:val="24"/>
-        </w:rPr>
-      </w:pPr>
-      <w:r>
-        <w:rPr>
-          <w:rFonts w:ascii="Consolas" w:eastAsia="Times New Roman" w:hAnsi="Consolas" w:cs="Consolas"/>
-          <w:color w:val="000000"/>
-          <w:sz w:val="23"/>
-          <w:szCs w:val="23"/>
-        </w:rPr>
-        <w:t>Signature</w:t>
-      </w:r>
-      <w:proofErr w:type="gramStart"/>
-      <w:r>
-        <w:rPr>
-          <w:rFonts w:ascii="Consolas" w:eastAsia="Times New Roman" w:hAnsi="Consolas" w:cs="Consolas"/>
-          <w:color w:val="000000"/>
-          <w:sz w:val="23"/>
-          <w:szCs w:val="23"/>
-        </w:rPr>
-        <w:t>:</w:t>
-      </w:r>
-      <w:r>
-        <w:rPr>
-          <w:rFonts w:ascii="Consolas" w:eastAsia="Times New Roman" w:hAnsi="Consolas" w:cs="Consolas"/>
-          <w:color w:val="000000"/>
-          <w:sz w:val="23"/>
-          <w:szCs w:val="23"/>
-        </w:rPr>
-        <w:t>_</w:t>
-      </w:r>
-      <w:proofErr w:type="gramEnd"/>
-      <w:r>
-        <w:rPr>
-          <w:rFonts w:ascii="Consolas" w:eastAsia="Times New Roman" w:hAnsi="Consolas" w:cs="Consolas"/>
-          <w:color w:val="000000"/>
-          <w:sz w:val="23"/>
-          <w:szCs w:val="23"/>
-        </w:rPr>
-        <w:t>_______________________________________________________________</w:t>
-      </w:r>
-    </w:p>
-    <w:p>
-      <w:pPr>
-        <w:rPr>
-          <w:rFonts w:eastAsia="Times New Roman" w:cs="Times New Roman"/>
-          <w:szCs w:val="24"/>
-        </w:rPr>
-      </w:pPr>
-      <w:r>
-        <w:rPr>
-          <w:rFonts w:ascii="Consolas" w:eastAsia="Times New Roman" w:hAnsi="Consolas" w:cs="Consolas"/>
-          <w:color w:val="000000"/>
-          <w:sz w:val="23"/>
-          <w:szCs w:val="23"/>
-        </w:rPr>
-        <w:t>Date</w:t>
-      </w:r>
-      <w:proofErr w:type="gramStart"/>
-      <w:r>
-        <w:rPr>
-          <w:rFonts w:ascii="Consolas" w:eastAsia="Times New Roman" w:hAnsi="Consolas" w:cs="Consolas"/>
-          <w:color w:val="000000"/>
-          <w:sz w:val="23"/>
-          <w:szCs w:val="23"/>
-        </w:rPr>
-        <w:t>:</w:t>
-      </w:r>
-      <w:r>
-        <w:rPr>
-          <w:rFonts w:ascii="Consolas" w:eastAsia="Times New Roman" w:hAnsi="Consolas" w:cs="Consolas"/>
-          <w:color w:val="000000"/>
-          <w:sz w:val="23"/>
-          <w:szCs w:val="23"/>
-        </w:rPr>
-        <w:t>_</w:t>
-      </w:r>
-      <w:proofErr w:type="gramEnd"/>
-      <w:r>
-        <w:rPr>
-          <w:rFonts w:ascii="Consolas" w:eastAsia="Times New Roman" w:hAnsi="Consolas" w:cs="Consolas"/>
-          <w:color w:val="000000"/>
-          <w:sz w:val="23"/>
-          <w:szCs w:val="23"/>
-        </w:rPr>
-        <w:t>____________________________________________________________________</w:t>
-      </w:r>
-    </w:p>
-    <w:p>
-      <w:pPr>
-        <w:rPr>
-          <w:rFonts w:eastAsia="Times New Roman" w:cs="Times New Roman"/>
-          <w:szCs w:val="24"/>
-        </w:rPr>
-      </w:pPr>
-      <w:r>
-        <w:rPr>
-          <w:rFonts w:ascii="Consolas" w:eastAsia="Times New Roman" w:hAnsi="Consolas" w:cs="Consolas"/>
-          <w:color w:val="000000"/>
-          <w:sz w:val="23"/>
-          <w:szCs w:val="23"/>
-        </w:rPr>
-        <w:t>Comments</w:t>
-      </w:r>
-      <w:proofErr w:type="gramStart"/>
-      <w:r>
-        <w:rPr>
-          <w:rFonts w:ascii="Consolas" w:eastAsia="Times New Roman" w:hAnsi="Consolas" w:cs="Consolas"/>
-          <w:color w:val="000000"/>
-          <w:sz w:val="23"/>
-          <w:szCs w:val="23"/>
-        </w:rPr>
-        <w:t>:_</w:t>
-      </w:r>
-      <w:proofErr w:type="gramEnd"/>
-      <w:r>
-        <w:rPr>
-          <w:rFonts w:ascii="Consolas" w:eastAsia="Times New Roman" w:hAnsi="Consolas" w:cs="Consolas"/>
-          <w:color w:val="000000"/>
-          <w:sz w:val="23"/>
-          <w:szCs w:val="23"/>
-        </w:rPr>
-        <w:t>____________________________________________________________________________________________________________</w:t>
-      </w:r>
-      <w:r>
-        <w:rPr>
-          <w:rFonts w:ascii="Consolas" w:eastAsia="Times New Roman" w:hAnsi="Consolas" w:cs="Consolas"/>
-          <w:color w:val="000000"/>
-          <w:sz w:val="23"/>
-          <w:szCs w:val="23"/>
-        </w:rPr>
-        <w:t>______________________________</w:t>
-      </w:r>
-    </w:p>
-    <w:p>
-      <w:pPr>
-        <w:rPr>
-          <w:rFonts w:ascii="Consolas" w:eastAsia="Times New Roman" w:hAnsi="Consolas" w:cs="Consolas"/>
-          <w:color w:val="000000"/>
-          <w:sz w:val="23"/>
-          <w:szCs w:val="23"/>
-        </w:rPr>
-      </w:pPr>
-    </w:p>
-    <w:p>
-      <w:pPr>
-        <w:rPr>
-          <w:rFonts w:eastAsia="Times New Roman" w:cs="Times New Roman"/>
-          <w:szCs w:val="24"/>
-        </w:rPr>
-      </w:pPr>
-      <w:r>
-        <w:rPr>
-          <w:rFonts w:ascii="Consolas" w:eastAsia="Times New Roman" w:hAnsi="Consolas" w:cs="Consolas"/>
-          <w:color w:val="000000"/>
-          <w:sz w:val="23"/>
-          <w:szCs w:val="23"/>
-        </w:rPr>
-        <w:t>Name: John Swank</w:t>
-      </w:r>
-    </w:p>
-    <w:p>
-      <w:pPr>
-        <w:rPr>
-          <w:rFonts w:eastAsia="Times New Roman" w:cs="Times New Roman"/>
-          <w:szCs w:val="24"/>
-        </w:rPr>
-      </w:pPr>
-      <w:r>
-        <w:rPr>
-          <w:rFonts w:ascii="Consolas" w:eastAsia="Times New Roman" w:hAnsi="Consolas" w:cs="Consolas"/>
-          <w:color w:val="000000"/>
-          <w:sz w:val="23"/>
-          <w:szCs w:val="23"/>
-        </w:rPr>
-        <w:t>Signature</w:t>
-      </w:r>
-      <w:proofErr w:type="gramStart"/>
-      <w:r>
-        <w:rPr>
-          <w:rFonts w:ascii="Consolas" w:eastAsia="Times New Roman" w:hAnsi="Consolas" w:cs="Consolas"/>
-          <w:color w:val="000000"/>
-          <w:sz w:val="23"/>
-          <w:szCs w:val="23"/>
-        </w:rPr>
-        <w:t>:</w:t>
-      </w:r>
-      <w:r>
-        <w:rPr>
-          <w:rFonts w:ascii="Consolas" w:eastAsia="Times New Roman" w:hAnsi="Consolas" w:cs="Consolas"/>
-          <w:color w:val="000000"/>
-          <w:sz w:val="23"/>
-          <w:szCs w:val="23"/>
-        </w:rPr>
-        <w:t>_</w:t>
-      </w:r>
-      <w:proofErr w:type="gramEnd"/>
-      <w:r>
-        <w:rPr>
-          <w:rFonts w:ascii="Consolas" w:eastAsia="Times New Roman" w:hAnsi="Consolas" w:cs="Consolas"/>
-          <w:color w:val="000000"/>
-          <w:sz w:val="23"/>
-          <w:szCs w:val="23"/>
-        </w:rPr>
-        <w:t>_______________________________________________________________</w:t>
-      </w:r>
-    </w:p>
-    <w:p>
-      <w:pPr>
-        <w:rPr>
-          <w:rFonts w:eastAsia="Times New Roman" w:cs="Times New Roman"/>
-          <w:szCs w:val="24"/>
-        </w:rPr>
-      </w:pPr>
-      <w:r>
-        <w:rPr>
-          <w:rFonts w:ascii="Consolas" w:eastAsia="Times New Roman" w:hAnsi="Consolas" w:cs="Consolas"/>
-          <w:color w:val="000000"/>
-          <w:sz w:val="23"/>
-          <w:szCs w:val="23"/>
-        </w:rPr>
-        <w:t>Date</w:t>
-      </w:r>
-      <w:proofErr w:type="gramStart"/>
-      <w:r>
-        <w:rPr>
-          <w:rFonts w:ascii="Consolas" w:eastAsia="Times New Roman" w:hAnsi="Consolas" w:cs="Consolas"/>
-          <w:color w:val="000000"/>
-          <w:sz w:val="23"/>
-          <w:szCs w:val="23"/>
-        </w:rPr>
-        <w:t>:</w:t>
-      </w:r>
-      <w:r>
-        <w:rPr>
-          <w:rFonts w:ascii="Consolas" w:eastAsia="Times New Roman" w:hAnsi="Consolas" w:cs="Consolas"/>
-          <w:color w:val="000000"/>
-          <w:sz w:val="23"/>
-          <w:szCs w:val="23"/>
-        </w:rPr>
-        <w:t>_</w:t>
-      </w:r>
-      <w:proofErr w:type="gramEnd"/>
-      <w:r>
-        <w:rPr>
-          <w:rFonts w:ascii="Consolas" w:eastAsia="Times New Roman" w:hAnsi="Consolas" w:cs="Consolas"/>
-          <w:color w:val="000000"/>
-          <w:sz w:val="23"/>
-          <w:szCs w:val="23"/>
-        </w:rPr>
-        <w:t>____________________________________________________________________</w:t>
-      </w:r>
-    </w:p>
-    <w:p>
-      <w:pPr>
-        <w:rPr>
-          <w:rFonts w:eastAsia="Times New Roman" w:cs="Times New Roman"/>
-          <w:szCs w:val="24"/>
-        </w:rPr>
-      </w:pPr>
-      <w:r>
-        <w:rPr>
-          <w:rFonts w:ascii="Consolas" w:eastAsia="Times New Roman" w:hAnsi="Consolas" w:cs="Consolas"/>
-          <w:color w:val="000000"/>
-          <w:sz w:val="23"/>
-          <w:szCs w:val="23"/>
-        </w:rPr>
-        <w:t>Comments</w:t>
-      </w:r>
-      <w:proofErr w:type="gramStart"/>
-      <w:r>
-        <w:rPr>
-          <w:rFonts w:ascii="Consolas" w:eastAsia="Times New Roman" w:hAnsi="Consolas" w:cs="Consolas"/>
-          <w:color w:val="000000"/>
-          <w:sz w:val="23"/>
-          <w:szCs w:val="23"/>
-        </w:rPr>
-        <w:t>:_</w:t>
-      </w:r>
-      <w:proofErr w:type="gramEnd"/>
-      <w:r>
-        <w:rPr>
-          <w:rFonts w:ascii="Consolas" w:eastAsia="Times New Roman" w:hAnsi="Consolas" w:cs="Consolas"/>
-          <w:color w:val="000000"/>
-          <w:sz w:val="23"/>
-          <w:szCs w:val="23"/>
-        </w:rPr>
-        <w:t>____________________________________________________________________________________________________________</w:t>
-      </w:r>
-      <w:r>
-        <w:rPr>
-          <w:rFonts w:ascii="Consolas" w:eastAsia="Times New Roman" w:hAnsi="Consolas" w:cs="Consolas"/>
-          <w:color w:val="000000"/>
-          <w:sz w:val="23"/>
-          <w:szCs w:val="23"/>
-        </w:rPr>
-        <w:t>______________________________</w:t>
-      </w:r>
-    </w:p>
-    <w:p>
-      <w:pPr>
-        <w:rPr>
-          <w:rFonts w:ascii="Consolas" w:eastAsia="Times New Roman" w:hAnsi="Consolas" w:cs="Consolas"/>
-          <w:color w:val="000000"/>
-          <w:sz w:val="23"/>
-          <w:szCs w:val="23"/>
-        </w:rPr>
-      </w:pPr>
-    </w:p>
-    <w:p>
-      <w:pPr>
-        <w:rPr>
-          <w:rFonts w:eastAsia="Times New Roman" w:cs="Times New Roman"/>
-          <w:szCs w:val="24"/>
-        </w:rPr>
-      </w:pPr>
-      <w:r>
-        <w:rPr>
-          <w:rFonts w:ascii="Consolas" w:eastAsia="Times New Roman" w:hAnsi="Consolas" w:cs="Consolas"/>
-          <w:color w:val="000000"/>
-          <w:sz w:val="23"/>
-          <w:szCs w:val="23"/>
-        </w:rPr>
-        <w:t xml:space="preserve">Name: Michael </w:t>
-      </w:r>
-      <w:proofErr w:type="spellStart"/>
-      <w:r>
-        <w:rPr>
-          <w:rFonts w:ascii="Consolas" w:eastAsia="Times New Roman" w:hAnsi="Consolas" w:cs="Consolas"/>
-          <w:color w:val="000000"/>
-          <w:sz w:val="23"/>
-          <w:szCs w:val="23"/>
-        </w:rPr>
-        <w:t>Bishoff</w:t>
-      </w:r>
-      <w:proofErr w:type="spellEnd"/>
-    </w:p>
-    <w:p>
-      <w:pPr>
-        <w:rPr>
-          <w:rFonts w:eastAsia="Times New Roman" w:cs="Times New Roman"/>
-          <w:szCs w:val="24"/>
-        </w:rPr>
-      </w:pPr>
-      <w:r>
-        <w:rPr>
-          <w:rFonts w:ascii="Consolas" w:eastAsia="Times New Roman" w:hAnsi="Consolas" w:cs="Consolas"/>
-          <w:color w:val="000000"/>
-          <w:sz w:val="23"/>
-          <w:szCs w:val="23"/>
-        </w:rPr>
-        <w:t>Signature</w:t>
-      </w:r>
-      <w:proofErr w:type="gramStart"/>
-      <w:r>
-        <w:rPr>
-          <w:rFonts w:ascii="Consolas" w:eastAsia="Times New Roman" w:hAnsi="Consolas" w:cs="Consolas"/>
-          <w:color w:val="000000"/>
-          <w:sz w:val="23"/>
-          <w:szCs w:val="23"/>
-        </w:rPr>
-        <w:t>:</w:t>
-      </w:r>
-      <w:r>
-        <w:rPr>
-          <w:rFonts w:ascii="Consolas" w:eastAsia="Times New Roman" w:hAnsi="Consolas" w:cs="Consolas"/>
-          <w:color w:val="000000"/>
-          <w:sz w:val="23"/>
-          <w:szCs w:val="23"/>
-        </w:rPr>
-        <w:t>_</w:t>
-      </w:r>
-      <w:proofErr w:type="gramEnd"/>
-      <w:r>
-        <w:rPr>
-          <w:rFonts w:ascii="Consolas" w:eastAsia="Times New Roman" w:hAnsi="Consolas" w:cs="Consolas"/>
-          <w:color w:val="000000"/>
-          <w:sz w:val="23"/>
-          <w:szCs w:val="23"/>
-        </w:rPr>
-        <w:t>_______________________________________________________________</w:t>
-      </w:r>
-    </w:p>
-    <w:p>
-      <w:pPr>
-        <w:rPr>
-          <w:rFonts w:eastAsia="Times New Roman" w:cs="Times New Roman"/>
-          <w:szCs w:val="24"/>
-        </w:rPr>
-      </w:pPr>
-      <w:r>
-        <w:rPr>
-          <w:rFonts w:ascii="Consolas" w:eastAsia="Times New Roman" w:hAnsi="Consolas" w:cs="Consolas"/>
-          <w:color w:val="000000"/>
-          <w:sz w:val="23"/>
-          <w:szCs w:val="23"/>
-        </w:rPr>
-        <w:t>Date</w:t>
-      </w:r>
-      <w:proofErr w:type="gramStart"/>
-      <w:r>
-        <w:rPr>
-          <w:rFonts w:ascii="Consolas" w:eastAsia="Times New Roman" w:hAnsi="Consolas" w:cs="Consolas"/>
-          <w:color w:val="000000"/>
-          <w:sz w:val="23"/>
-          <w:szCs w:val="23"/>
-        </w:rPr>
-        <w:t>:</w:t>
-      </w:r>
-      <w:r>
-        <w:rPr>
-          <w:rFonts w:ascii="Consolas" w:eastAsia="Times New Roman" w:hAnsi="Consolas" w:cs="Consolas"/>
-          <w:color w:val="000000"/>
-          <w:sz w:val="23"/>
-          <w:szCs w:val="23"/>
-        </w:rPr>
-        <w:t>_</w:t>
-      </w:r>
-      <w:proofErr w:type="gramEnd"/>
-      <w:r>
-        <w:rPr>
-          <w:rFonts w:ascii="Consolas" w:eastAsia="Times New Roman" w:hAnsi="Consolas" w:cs="Consolas"/>
-          <w:color w:val="000000"/>
-          <w:sz w:val="23"/>
-          <w:szCs w:val="23"/>
-        </w:rPr>
-        <w:t>____________________________________________________________________</w:t>
-      </w:r>
-    </w:p>
-    <w:p>
-      <w:pPr>
-        <w:rPr>
-          <w:rFonts w:eastAsia="Times New Roman" w:cs="Times New Roman"/>
-          <w:szCs w:val="24"/>
-        </w:rPr>
-      </w:pPr>
-      <w:r>
-        <w:rPr>
-          <w:rFonts w:ascii="Consolas" w:eastAsia="Times New Roman" w:hAnsi="Consolas" w:cs="Consolas"/>
-          <w:color w:val="000000"/>
-          <w:sz w:val="23"/>
-          <w:szCs w:val="23"/>
-        </w:rPr>
-        <w:t>Comments</w:t>
-      </w:r>
-      <w:proofErr w:type="gramStart"/>
-      <w:r>
-        <w:rPr>
-          <w:rFonts w:ascii="Consolas" w:eastAsia="Times New Roman" w:hAnsi="Consolas" w:cs="Consolas"/>
-          <w:color w:val="000000"/>
-          <w:sz w:val="23"/>
-          <w:szCs w:val="23"/>
-        </w:rPr>
-        <w:t>:_</w:t>
-      </w:r>
-      <w:proofErr w:type="gramEnd"/>
-      <w:r>
-        <w:rPr>
-          <w:rFonts w:ascii="Consolas" w:eastAsia="Times New Roman" w:hAnsi="Consolas" w:cs="Consolas"/>
-          <w:color w:val="000000"/>
-          <w:sz w:val="23"/>
-          <w:szCs w:val="23"/>
-        </w:rPr>
-        <w:t>____________________________________________________________________________________________________________</w:t>
-      </w:r>
-      <w:r>
-        <w:rPr>
-          <w:rFonts w:ascii="Consolas" w:eastAsia="Times New Roman" w:hAnsi="Consolas" w:cs="Consolas"/>
-          <w:color w:val="000000"/>
-          <w:sz w:val="23"/>
-          <w:szCs w:val="23"/>
-        </w:rPr>
-        <w:t>______________________________</w:t>
-      </w:r>
-    </w:p>
-    <w:p>
-      <w:pPr>
-        <w:rPr>
-          <w:rFonts w:ascii="Consolas" w:eastAsia="Times New Roman" w:hAnsi="Consolas" w:cs="Consolas"/>
-          <w:color w:val="000000"/>
-          <w:sz w:val="23"/>
-          <w:szCs w:val="23"/>
-        </w:rPr>
-      </w:pPr>
-    </w:p>
-    <w:p>
-      <w:pPr>
-        <w:rPr>
-          <w:rFonts w:eastAsia="Times New Roman" w:cs="Times New Roman"/>
-          <w:szCs w:val="24"/>
-        </w:rPr>
-      </w:pPr>
-      <w:r>
-        <w:rPr>
-          <w:rFonts w:ascii="Consolas" w:eastAsia="Times New Roman" w:hAnsi="Consolas" w:cs="Consolas"/>
-          <w:color w:val="000000"/>
-          <w:sz w:val="23"/>
-          <w:szCs w:val="23"/>
-        </w:rPr>
-        <w:t>Name: Michael Lee</w:t>
-      </w:r>
-    </w:p>
-    <w:p>
-      <w:pPr>
-        <w:rPr>
-          <w:rFonts w:eastAsia="Times New Roman" w:cs="Times New Roman"/>
-          <w:szCs w:val="24"/>
-        </w:rPr>
-      </w:pPr>
-      <w:r>
-        <w:rPr>
-          <w:rFonts w:ascii="Consolas" w:eastAsia="Times New Roman" w:hAnsi="Consolas" w:cs="Consolas"/>
-          <w:color w:val="000000"/>
-          <w:sz w:val="23"/>
-          <w:szCs w:val="23"/>
-        </w:rPr>
-        <w:t>Signature</w:t>
-      </w:r>
-      <w:proofErr w:type="gramStart"/>
-      <w:r>
-        <w:rPr>
-          <w:rFonts w:ascii="Consolas" w:eastAsia="Times New Roman" w:hAnsi="Consolas" w:cs="Consolas"/>
-          <w:color w:val="000000"/>
-          <w:sz w:val="23"/>
-          <w:szCs w:val="23"/>
-        </w:rPr>
-        <w:t>:</w:t>
-      </w:r>
-      <w:r>
-        <w:rPr>
-          <w:rFonts w:ascii="Consolas" w:eastAsia="Times New Roman" w:hAnsi="Consolas" w:cs="Consolas"/>
-          <w:color w:val="000000"/>
-          <w:sz w:val="23"/>
-          <w:szCs w:val="23"/>
-        </w:rPr>
-        <w:t>_</w:t>
-      </w:r>
-      <w:proofErr w:type="gramEnd"/>
-      <w:r>
-        <w:rPr>
-          <w:rFonts w:ascii="Consolas" w:eastAsia="Times New Roman" w:hAnsi="Consolas" w:cs="Consolas"/>
-          <w:color w:val="000000"/>
-          <w:sz w:val="23"/>
-          <w:szCs w:val="23"/>
-        </w:rPr>
-        <w:t>_______________________________________________________________</w:t>
-      </w:r>
-    </w:p>
-    <w:p>
-      <w:pPr>
-        <w:rPr>
-          <w:rFonts w:eastAsia="Times New Roman" w:cs="Times New Roman"/>
-          <w:szCs w:val="24"/>
-        </w:rPr>
-      </w:pPr>
-      <w:r>
-        <w:rPr>
-          <w:rFonts w:ascii="Consolas" w:eastAsia="Times New Roman" w:hAnsi="Consolas" w:cs="Consolas"/>
-          <w:color w:val="000000"/>
-          <w:sz w:val="23"/>
-          <w:szCs w:val="23"/>
-        </w:rPr>
-        <w:t>Date</w:t>
-      </w:r>
-      <w:proofErr w:type="gramStart"/>
-      <w:r>
-        <w:rPr>
-          <w:rFonts w:ascii="Consolas" w:eastAsia="Times New Roman" w:hAnsi="Consolas" w:cs="Consolas"/>
-          <w:color w:val="000000"/>
-          <w:sz w:val="23"/>
-          <w:szCs w:val="23"/>
-        </w:rPr>
-        <w:t>:</w:t>
-      </w:r>
-      <w:r>
-        <w:rPr>
-          <w:rFonts w:ascii="Consolas" w:eastAsia="Times New Roman" w:hAnsi="Consolas" w:cs="Consolas"/>
-          <w:color w:val="000000"/>
-          <w:sz w:val="23"/>
-          <w:szCs w:val="23"/>
-        </w:rPr>
-        <w:t>_</w:t>
-      </w:r>
-      <w:proofErr w:type="gramEnd"/>
-      <w:r>
-        <w:rPr>
-          <w:rFonts w:ascii="Consolas" w:eastAsia="Times New Roman" w:hAnsi="Consolas" w:cs="Consolas"/>
-          <w:color w:val="000000"/>
-          <w:sz w:val="23"/>
-          <w:szCs w:val="23"/>
-        </w:rPr>
-        <w:t>____________________________________________________________________</w:t>
-      </w:r>
-    </w:p>
-    <w:p>
-      <w:pPr>
-        <w:rPr>
-          <w:rFonts w:eastAsia="Times New Roman" w:cs="Times New Roman"/>
-          <w:szCs w:val="24"/>
-        </w:rPr>
-      </w:pPr>
-      <w:r>
-        <w:rPr>
-          <w:rFonts w:ascii="Consolas" w:eastAsia="Times New Roman" w:hAnsi="Consolas" w:cs="Consolas"/>
-          <w:color w:val="000000"/>
-          <w:sz w:val="23"/>
-          <w:szCs w:val="23"/>
-        </w:rPr>
-        <w:t>Comments</w:t>
-      </w:r>
-      <w:proofErr w:type="gramStart"/>
-      <w:r>
-        <w:rPr>
-          <w:rFonts w:ascii="Consolas" w:eastAsia="Times New Roman" w:hAnsi="Consolas" w:cs="Consolas"/>
-          <w:color w:val="000000"/>
-          <w:sz w:val="23"/>
-          <w:szCs w:val="23"/>
-        </w:rPr>
-        <w:t>:_</w:t>
-      </w:r>
-      <w:proofErr w:type="gramEnd"/>
-      <w:r>
-        <w:rPr>
-          <w:rFonts w:ascii="Consolas" w:eastAsia="Times New Roman" w:hAnsi="Consolas" w:cs="Consolas"/>
-          <w:color w:val="000000"/>
-          <w:sz w:val="23"/>
-          <w:szCs w:val="23"/>
-        </w:rPr>
-        <w:t>____________________________________________________________________________________________________________</w:t>
-      </w:r>
-      <w:r>
-        <w:rPr>
-          <w:rFonts w:ascii="Consolas" w:eastAsia="Times New Roman" w:hAnsi="Consolas" w:cs="Consolas"/>
-          <w:color w:val="000000"/>
-          <w:sz w:val="23"/>
-          <w:szCs w:val="23"/>
-        </w:rPr>
-        <w:t>______________________________</w:t>
-      </w:r>
-    </w:p>
-    <w:p>
-      <w:pPr>
-        <w:rPr>
-          <w:rFonts w:ascii="Consolas" w:eastAsia="Times New Roman" w:hAnsi="Consolas" w:cs="Consolas"/>
-          <w:color w:val="000000"/>
-          <w:sz w:val="23"/>
-          <w:szCs w:val="23"/>
-        </w:rPr>
-      </w:pPr>
-    </w:p>
-    <w:p>
-      <w:pPr>
-        <w:rPr>
-          <w:rFonts w:eastAsia="Times New Roman" w:cs="Times New Roman"/>
-          <w:szCs w:val="24"/>
-        </w:rPr>
-      </w:pPr>
-      <w:r>
-        <w:rPr>
-          <w:rFonts w:ascii="Consolas" w:eastAsia="Times New Roman" w:hAnsi="Consolas" w:cs="Consolas"/>
-          <w:color w:val="000000"/>
-          <w:sz w:val="23"/>
-          <w:szCs w:val="23"/>
-        </w:rPr>
-        <w:t xml:space="preserve">Name: </w:t>
-      </w:r>
-      <w:proofErr w:type="spellStart"/>
-      <w:r>
-        <w:rPr>
-          <w:rFonts w:ascii="Consolas" w:eastAsia="Times New Roman" w:hAnsi="Consolas" w:cs="Consolas"/>
-          <w:color w:val="000000"/>
-          <w:sz w:val="23"/>
-          <w:szCs w:val="23"/>
-        </w:rPr>
-        <w:t>Vesh</w:t>
-      </w:r>
-      <w:proofErr w:type="spellEnd"/>
-      <w:r>
-        <w:rPr>
-          <w:rFonts w:ascii="Consolas" w:eastAsia="Times New Roman" w:hAnsi="Consolas" w:cs="Consolas"/>
-          <w:color w:val="000000"/>
-          <w:sz w:val="23"/>
-          <w:szCs w:val="23"/>
-        </w:rPr>
-        <w:t xml:space="preserve"> Bhatt</w:t>
-      </w:r>
-    </w:p>
-    <w:p>
-      <w:pPr>
-        <w:rPr>
-          <w:rFonts w:eastAsia="Times New Roman" w:cs="Times New Roman"/>
-          <w:szCs w:val="24"/>
-        </w:rPr>
-      </w:pPr>
-      <w:r>
-        <w:rPr>
-          <w:rFonts w:ascii="Consolas" w:eastAsia="Times New Roman" w:hAnsi="Consolas" w:cs="Consolas"/>
-          <w:color w:val="000000"/>
-          <w:sz w:val="23"/>
-          <w:szCs w:val="23"/>
-        </w:rPr>
-        <w:t>Signature</w:t>
-      </w:r>
-      <w:proofErr w:type="gramStart"/>
-      <w:r>
-        <w:rPr>
-          <w:rFonts w:ascii="Consolas" w:eastAsia="Times New Roman" w:hAnsi="Consolas" w:cs="Consolas"/>
-          <w:color w:val="000000"/>
-          <w:sz w:val="23"/>
-          <w:szCs w:val="23"/>
-        </w:rPr>
-        <w:t>:</w:t>
-      </w:r>
-      <w:r>
-        <w:rPr>
-          <w:rFonts w:ascii="Consolas" w:eastAsia="Times New Roman" w:hAnsi="Consolas" w:cs="Consolas"/>
-          <w:color w:val="000000"/>
-          <w:sz w:val="23"/>
-          <w:szCs w:val="23"/>
-        </w:rPr>
-        <w:t>_</w:t>
-      </w:r>
-      <w:proofErr w:type="gramEnd"/>
-      <w:r>
-        <w:rPr>
-          <w:rFonts w:ascii="Consolas" w:eastAsia="Times New Roman" w:hAnsi="Consolas" w:cs="Consolas"/>
-          <w:color w:val="000000"/>
-          <w:sz w:val="23"/>
-          <w:szCs w:val="23"/>
-        </w:rPr>
-        <w:t>_______________________________________________________________</w:t>
-      </w:r>
-    </w:p>
-    <w:p>
-      <w:pPr>
-        <w:rPr>
-          <w:rFonts w:eastAsia="Times New Roman" w:cs="Times New Roman"/>
-          <w:szCs w:val="24"/>
-        </w:rPr>
-      </w:pPr>
-      <w:r>
-        <w:rPr>
-          <w:rFonts w:ascii="Consolas" w:eastAsia="Times New Roman" w:hAnsi="Consolas" w:cs="Consolas"/>
-          <w:color w:val="000000"/>
-          <w:sz w:val="23"/>
-          <w:szCs w:val="23"/>
-        </w:rPr>
-        <w:t>Date</w:t>
-      </w:r>
-      <w:proofErr w:type="gramStart"/>
-      <w:r>
-        <w:rPr>
-          <w:rFonts w:ascii="Consolas" w:eastAsia="Times New Roman" w:hAnsi="Consolas" w:cs="Consolas"/>
-          <w:color w:val="000000"/>
-          <w:sz w:val="23"/>
-          <w:szCs w:val="23"/>
-        </w:rPr>
-        <w:t>:</w:t>
-      </w:r>
-      <w:r>
-        <w:rPr>
-          <w:rFonts w:ascii="Consolas" w:eastAsia="Times New Roman" w:hAnsi="Consolas" w:cs="Consolas"/>
-          <w:color w:val="000000"/>
-          <w:sz w:val="23"/>
-          <w:szCs w:val="23"/>
-        </w:rPr>
-        <w:t>_</w:t>
-      </w:r>
-      <w:proofErr w:type="gramEnd"/>
-      <w:r>
-        <w:rPr>
-          <w:rFonts w:ascii="Consolas" w:eastAsia="Times New Roman" w:hAnsi="Consolas" w:cs="Consolas"/>
-          <w:color w:val="000000"/>
-          <w:sz w:val="23"/>
-          <w:szCs w:val="23"/>
-        </w:rPr>
-        <w:t>____________________________________________________________________</w:t>
-      </w:r>
-    </w:p>
-    <w:p>
-      <w:pPr>
-        <w:rPr>
-          <w:rFonts w:eastAsia="Times New Roman" w:cs="Times New Roman"/>
-          <w:szCs w:val="24"/>
-        </w:rPr>
-      </w:pPr>
-      <w:r>
-        <w:rPr>
-          <w:rFonts w:ascii="Consolas" w:eastAsia="Times New Roman" w:hAnsi="Consolas" w:cs="Consolas"/>
-          <w:color w:val="000000"/>
-          <w:sz w:val="23"/>
-          <w:szCs w:val="23"/>
-        </w:rPr>
-        <w:t>Comments</w:t>
-      </w:r>
-      <w:proofErr w:type="gramStart"/>
-      <w:r>
-        <w:rPr>
-          <w:rFonts w:ascii="Consolas" w:eastAsia="Times New Roman" w:hAnsi="Consolas" w:cs="Consolas"/>
-          <w:color w:val="000000"/>
-          <w:sz w:val="23"/>
-          <w:szCs w:val="23"/>
-        </w:rPr>
-        <w:t>:_</w:t>
-      </w:r>
-      <w:proofErr w:type="gramEnd"/>
-      <w:r>
-        <w:rPr>
-          <w:rFonts w:ascii="Consolas" w:eastAsia="Times New Roman" w:hAnsi="Consolas" w:cs="Consolas"/>
-          <w:color w:val="000000"/>
-          <w:sz w:val="23"/>
-          <w:szCs w:val="23"/>
-        </w:rPr>
-        <w:t>____________________________________________________________________________________________________________</w:t>
-      </w:r>
-      <w:r>
-        <w:rPr>
-          <w:rFonts w:ascii="Consolas" w:eastAsia="Times New Roman" w:hAnsi="Consolas" w:cs="Consolas"/>
-          <w:color w:val="000000"/>
-          <w:sz w:val="23"/>
-          <w:szCs w:val="23"/>
-        </w:rPr>
-        <w:t>______________________________</w:t>
-      </w:r>
-    </w:p>
-    <w:p>
-      <w:pPr>
-        <w:rPr>
-          <w:rFonts w:ascii="Consolas" w:hAnsi="Consolas" w:cs="Consolas"/>
-          <w:b/>
-          <w:szCs w:val="24"/>
-        </w:rPr>
-      </w:pPr>
-    </w:p>
-    <w:p>
-      <w:pPr>
-        <w:rPr>
-          <w:rFonts w:ascii="Consolas" w:hAnsi="Consolas" w:cs="Consolas"/>
-          <w:b/>
-          <w:szCs w:val="24"/>
-        </w:rPr>
-      </w:pPr>
-    </w:p>
-    <w:p>
-      <w:pPr>
-        <w:rPr>
-          <w:rFonts w:ascii="Consolas" w:hAnsi="Consolas" w:cs="Consolas"/>
-          <w:b/>
-          <w:szCs w:val="24"/>
-        </w:rPr>
-      </w:pPr>
-    </w:p>
-    <w:p>
-      <w:pPr>
-        <w:rPr>
-          <w:rFonts w:ascii="Consolas" w:hAnsi="Consolas" w:cs="Consolas"/>
-          <w:b/>
-          <w:szCs w:val="24"/>
-        </w:rPr>
-      </w:pPr>
-    </w:p>
-    <w:p>
-      <w:pPr>
-        <w:rPr>
-          <w:rFonts w:ascii="Consolas" w:hAnsi="Consolas" w:cs="Consolas"/>
-          <w:b/>
-          <w:szCs w:val="24"/>
-        </w:rPr>
-      </w:pPr>
-    </w:p>
-    <w:p>
-      <w:pPr>
-        <w:rPr>
-          <w:rFonts w:ascii="Consolas" w:hAnsi="Consolas" w:cs="Consolas"/>
-          <w:b/>
-          <w:szCs w:val="24"/>
-        </w:rPr>
-      </w:pPr>
-    </w:p>
-    <w:p>
-      <w:pPr>
-        <w:rPr>
-          <w:rFonts w:ascii="Consolas" w:hAnsi="Consolas" w:cs="Consolas"/>
-          <w:b/>
-          <w:szCs w:val="24"/>
-        </w:rPr>
-      </w:pPr>
-    </w:p>
-    <w:p>
-      <w:pPr>
-        <w:rPr>
-          <w:rFonts w:ascii="Consolas" w:hAnsi="Consolas" w:cs="Consolas"/>
-          <w:b/>
-          <w:szCs w:val="24"/>
-        </w:rPr>
-      </w:pPr>
-    </w:p>
-    <w:p>
-      <w:pPr>
-        <w:rPr>
-          <w:rFonts w:ascii="Consolas" w:hAnsi="Consolas" w:cs="Consolas"/>
-          <w:b/>
-          <w:szCs w:val="24"/>
-        </w:rPr>
-      </w:pPr>
-    </w:p>
-    <w:p>
-      <w:pPr>
-        <w:rPr>
-          <w:rFonts w:ascii="Consolas" w:hAnsi="Consolas" w:cs="Consolas"/>
-          <w:b/>
-          <w:szCs w:val="24"/>
-        </w:rPr>
-      </w:pPr>
-    </w:p>
-    <w:p>
-      <w:pPr>
-        <w:rPr>
-          <w:rFonts w:ascii="Consolas" w:hAnsi="Consolas" w:cs="Consolas"/>
-          <w:b/>
-          <w:szCs w:val="24"/>
-        </w:rPr>
-      </w:pPr>
-      <w:r>
-        <w:rPr>
-          <w:rFonts w:ascii="Consolas" w:hAnsi="Consolas" w:cs="Consolas"/>
-          <w:b/>
-          <w:szCs w:val="24"/>
-        </w:rPr>
-        <w:lastRenderedPageBreak/>
-        <w:t>Appendix C – Document Contributions</w:t>
-      </w:r>
-    </w:p>
-    <w:p>
-      <w:pPr>
-        <w:rPr>
-          <w:rFonts w:ascii="Consolas" w:hAnsi="Consolas" w:cs="Consolas"/>
-          <w:szCs w:val="24"/>
-        </w:rPr>
-      </w:pPr>
-      <w:r>
-        <w:rPr>
-          <w:rFonts w:ascii="Consolas" w:hAnsi="Consolas" w:cs="Consolas"/>
-          <w:szCs w:val="24"/>
-        </w:rPr>
-        <w:t>Michael Lee took the lead on the writing of this document accounting for the completion of 100%.</w:t>
-      </w:r>
+      <w:r>
+        <w:rPr>
+          <w:rFonts w:ascii="Consolas" w:hAnsi="Consolas" w:cs="Consolas"/>
+          <w:b/>
+          <w:szCs w:val="24"/>
+        </w:rPr>
+        <w:t>Twitter Integration: Use Case #13</w:t>
+      </w:r>
+    </w:p>
+    <w:p>
+      <w:pPr>
+        <w:rPr>
+          <w:rFonts w:ascii="Consolas" w:hAnsi="Consolas" w:cs="Consolas"/>
+          <w:b/>
+          <w:szCs w:val="24"/>
+        </w:rPr>
+      </w:pPr>
+      <w:r>
+        <w:rPr>
+          <w:noProof/>
+        </w:rPr>
+        <w:drawing>
+          <wp:inline distT="0" distB="0" distL="0" distR="0">
+            <wp:extent cx="5943600" cy="1937848"/>
+            <wp:effectExtent l="0" t="0" r="0" b="5715"/>
+            <wp:docPr id="1" name="Picture 1" descr="http://i.gyazo.com/669753cba9c8b020952f496c2cc2aeba.png"/>
+            <wp:cNvGraphicFramePr>
+              <a:graphicFrameLocks xmlns:a="http://schemas.openxmlformats.org/drawingml/2006/main" noChangeAspect="1"/>
+            </wp:cNvGraphicFramePr>
+            <a:graphic xmlns:a="http://schemas.openxmlformats.org/drawingml/2006/main">
+              <a:graphicData uri="http://schemas.openxmlformats.org/drawingml/2006/picture">
+                <pic:pic xmlns:pic="http://schemas.openxmlformats.org/drawingml/2006/picture">
+                  <pic:nvPicPr>
+                    <pic:cNvPr id="0" name="Picture 1" descr="http://i.gyazo.com/669753cba9c8b020952f496c2cc2aeba.png"/>
+                    <pic:cNvPicPr>
+                      <a:picLocks noChangeAspect="1" noChangeArrowheads="1"/>
+                    </pic:cNvPicPr>
+                  </pic:nvPicPr>
+                  <pic:blipFill>
+                    <a:blip r:embed="rId15">
+                      <a:extLst>
+                        <a:ext uri="{28A0092B-C50C-407E-A947-70E740481C1C}">
+                          <a14:useLocalDpi xmlns:a14="http://schemas.microsoft.com/office/drawing/2010/main" val="0"/>
+                        </a:ext>
+                      </a:extLst>
+                    </a:blip>
+                    <a:srcRect/>
+                    <a:stretch>
+                      <a:fillRect/>
+                    </a:stretch>
+                  </pic:blipFill>
+                  <pic:spPr bwMode="auto">
+                    <a:xfrm>
+                      <a:off x="0" y="0"/>
+                      <a:ext cx="5943600" cy="1937848"/>
+                    </a:xfrm>
+                    <a:prstGeom prst="rect">
+                      <a:avLst/>
+                    </a:prstGeom>
+                    <a:noFill/>
+                    <a:ln>
+                      <a:noFill/>
+                    </a:ln>
+                  </pic:spPr>
+                </pic:pic>
+              </a:graphicData>
+            </a:graphic>
+          </wp:inline>
+        </w:drawing>
+      </w:r>
+    </w:p>
+    <w:p>
+      <w:pPr>
+        <w:rPr>
+          <w:rFonts w:ascii="Consolas" w:hAnsi="Consolas" w:cs="Consolas"/>
+          <w:b/>
+          <w:szCs w:val="24"/>
+        </w:rPr>
+      </w:pPr>
+    </w:p>
+    <w:p>
+      <w:pPr>
+        <w:rPr>
+          <w:rFonts w:ascii="Consolas" w:hAnsi="Consolas" w:cs="Consolas"/>
+          <w:b/>
+          <w:szCs w:val="24"/>
+        </w:rPr>
+      </w:pPr>
       <w:bookmarkStart w:id="0" w:name="_GoBack"/>
       <w:bookmarkEnd w:id="0"/>
+    </w:p>
+    <w:p>
+      <w:pPr>
+        <w:rPr>
+          <w:rFonts w:ascii="Consolas" w:hAnsi="Consolas" w:cs="Consolas"/>
+          <w:b/>
+          <w:szCs w:val="24"/>
+        </w:rPr>
+      </w:pPr>
+    </w:p>
+    <w:p>
+      <w:pPr>
+        <w:rPr>
+          <w:rFonts w:ascii="Consolas" w:hAnsi="Consolas" w:cs="Consolas"/>
+          <w:b/>
+          <w:szCs w:val="24"/>
+        </w:rPr>
+      </w:pPr>
+    </w:p>
+    <w:p>
+      <w:pPr>
+        <w:rPr>
+          <w:rFonts w:ascii="Consolas" w:hAnsi="Consolas" w:cs="Consolas"/>
+          <w:b/>
+          <w:szCs w:val="24"/>
+        </w:rPr>
+      </w:pPr>
+    </w:p>
+    <w:p>
+      <w:pPr>
+        <w:rPr>
+          <w:rFonts w:ascii="Consolas" w:hAnsi="Consolas" w:cs="Consolas"/>
+          <w:b/>
+          <w:szCs w:val="24"/>
+        </w:rPr>
+      </w:pPr>
+    </w:p>
+    <w:p>
+      <w:pPr>
+        <w:rPr>
+          <w:rFonts w:ascii="Consolas" w:hAnsi="Consolas" w:cs="Consolas"/>
+          <w:b/>
+          <w:szCs w:val="24"/>
+        </w:rPr>
+      </w:pPr>
+    </w:p>
+    <w:p>
+      <w:pPr>
+        <w:rPr>
+          <w:rFonts w:ascii="Consolas" w:hAnsi="Consolas" w:cs="Consolas"/>
+          <w:b/>
+          <w:szCs w:val="24"/>
+        </w:rPr>
+      </w:pPr>
+    </w:p>
+    <w:p>
+      <w:pPr>
+        <w:rPr>
+          <w:rFonts w:ascii="Consolas" w:hAnsi="Consolas" w:cs="Consolas"/>
+          <w:b/>
+          <w:szCs w:val="24"/>
+        </w:rPr>
+      </w:pPr>
+    </w:p>
+    <w:p>
+      <w:pPr>
+        <w:rPr>
+          <w:rFonts w:ascii="Consolas" w:hAnsi="Consolas" w:cs="Consolas"/>
+          <w:b/>
+          <w:szCs w:val="24"/>
+        </w:rPr>
+      </w:pPr>
+    </w:p>
+    <w:p>
+      <w:pPr>
+        <w:rPr>
+          <w:rFonts w:ascii="Consolas" w:hAnsi="Consolas" w:cs="Consolas"/>
+          <w:b/>
+          <w:szCs w:val="24"/>
+        </w:rPr>
+      </w:pPr>
+    </w:p>
+    <w:p>
+      <w:pPr>
+        <w:rPr>
+          <w:rFonts w:ascii="Consolas" w:hAnsi="Consolas" w:cs="Consolas"/>
+          <w:b/>
+          <w:szCs w:val="24"/>
+        </w:rPr>
+      </w:pPr>
+    </w:p>
+    <w:p>
+      <w:pPr>
+        <w:rPr>
+          <w:rFonts w:ascii="Consolas" w:hAnsi="Consolas" w:cs="Consolas"/>
+          <w:b/>
+          <w:szCs w:val="24"/>
+        </w:rPr>
+      </w:pPr>
+    </w:p>
+    <w:p>
+      <w:pPr>
+        <w:rPr>
+          <w:rFonts w:ascii="Consolas" w:hAnsi="Consolas" w:cs="Consolas"/>
+          <w:b/>
+          <w:szCs w:val="24"/>
+        </w:rPr>
+      </w:pPr>
+    </w:p>
+    <w:p>
+      <w:pPr>
+        <w:rPr>
+          <w:rFonts w:ascii="Consolas" w:hAnsi="Consolas" w:cs="Consolas"/>
+          <w:b/>
+          <w:szCs w:val="24"/>
+        </w:rPr>
+      </w:pPr>
+    </w:p>
+    <w:p>
+      <w:pPr>
+        <w:rPr>
+          <w:rFonts w:ascii="Consolas" w:hAnsi="Consolas" w:cs="Consolas"/>
+          <w:b/>
+          <w:szCs w:val="24"/>
+        </w:rPr>
+      </w:pPr>
+    </w:p>
+    <w:p>
+      <w:pPr>
+        <w:rPr>
+          <w:rFonts w:ascii="Consolas" w:hAnsi="Consolas" w:cs="Consolas"/>
+          <w:b/>
+          <w:szCs w:val="24"/>
+        </w:rPr>
+      </w:pPr>
+    </w:p>
+    <w:p>
+      <w:pPr>
+        <w:rPr>
+          <w:rFonts w:ascii="Consolas" w:hAnsi="Consolas" w:cs="Consolas"/>
+          <w:b/>
+          <w:szCs w:val="24"/>
+        </w:rPr>
+      </w:pPr>
+    </w:p>
+    <w:p>
+      <w:pPr>
+        <w:rPr>
+          <w:rFonts w:ascii="Consolas" w:hAnsi="Consolas" w:cs="Consolas"/>
+          <w:b/>
+          <w:szCs w:val="24"/>
+        </w:rPr>
+      </w:pPr>
+    </w:p>
+    <w:p>
+      <w:pPr>
+        <w:rPr>
+          <w:rFonts w:ascii="Consolas" w:hAnsi="Consolas" w:cs="Consolas"/>
+          <w:b/>
+          <w:szCs w:val="24"/>
+        </w:rPr>
+      </w:pPr>
+    </w:p>
+    <w:p>
+      <w:pPr>
+        <w:rPr>
+          <w:rFonts w:ascii="Consolas" w:hAnsi="Consolas" w:cs="Consolas"/>
+          <w:b/>
+          <w:szCs w:val="24"/>
+        </w:rPr>
+      </w:pPr>
+    </w:p>
+    <w:p>
+      <w:pPr>
+        <w:rPr>
+          <w:rFonts w:ascii="Consolas" w:hAnsi="Consolas" w:cs="Consolas"/>
+          <w:b/>
+          <w:szCs w:val="24"/>
+        </w:rPr>
+      </w:pPr>
+    </w:p>
+    <w:p>
+      <w:pPr>
+        <w:rPr>
+          <w:rFonts w:ascii="Consolas" w:hAnsi="Consolas" w:cs="Consolas"/>
+          <w:b/>
+          <w:szCs w:val="24"/>
+        </w:rPr>
+      </w:pPr>
+    </w:p>
+    <w:p>
+      <w:pPr>
+        <w:rPr>
+          <w:rFonts w:eastAsia="Times New Roman" w:cs="Times New Roman"/>
+          <w:szCs w:val="24"/>
+        </w:rPr>
+      </w:pPr>
+      <w:r>
+        <w:rPr>
+          <w:rFonts w:ascii="Consolas" w:eastAsia="Times New Roman" w:hAnsi="Consolas" w:cs="Consolas"/>
+          <w:b/>
+          <w:bCs/>
+          <w:color w:val="000000"/>
+          <w:sz w:val="23"/>
+          <w:szCs w:val="23"/>
+        </w:rPr>
+        <w:t xml:space="preserve">Appendix </w:t>
+      </w:r>
+      <w:proofErr w:type="gramStart"/>
+      <w:r>
+        <w:rPr>
+          <w:rFonts w:ascii="Consolas" w:eastAsia="Times New Roman" w:hAnsi="Consolas" w:cs="Consolas"/>
+          <w:b/>
+          <w:bCs/>
+          <w:color w:val="000000"/>
+          <w:sz w:val="23"/>
+          <w:szCs w:val="23"/>
+        </w:rPr>
+        <w:t>A</w:t>
+      </w:r>
+      <w:proofErr w:type="gramEnd"/>
+      <w:r>
+        <w:rPr>
+          <w:rFonts w:ascii="Consolas" w:eastAsia="Times New Roman" w:hAnsi="Consolas" w:cs="Consolas"/>
+          <w:b/>
+          <w:bCs/>
+          <w:color w:val="000000"/>
+          <w:sz w:val="23"/>
+          <w:szCs w:val="23"/>
+        </w:rPr>
+        <w:t xml:space="preserve"> – Agreement Between Customer and Contractor</w:t>
+      </w:r>
+    </w:p>
+    <w:p>
+      <w:pPr>
+        <w:rPr>
+          <w:rFonts w:eastAsia="Times New Roman" w:cs="Times New Roman"/>
+          <w:szCs w:val="24"/>
+        </w:rPr>
+      </w:pPr>
+      <w:r>
+        <w:rPr>
+          <w:rFonts w:ascii="Consolas" w:eastAsia="Times New Roman" w:hAnsi="Consolas" w:cs="Consolas"/>
+          <w:color w:val="000000"/>
+          <w:sz w:val="23"/>
+          <w:szCs w:val="23"/>
+        </w:rPr>
+        <w:t xml:space="preserve">The contractor, XENO, has met with customer Shawn Squire on February 13, 2015 to discuss what web application XENO will be creating. During the meeting, both parties agreed on what must be done and have informed one another about the procedure that must take place in the event there is a change to the document. In the event where there must be changes made to the document, XENO will email Shawn Squire with a draft of the modified document immediately, asking for approval. </w:t>
+      </w:r>
+    </w:p>
+    <w:p>
+      <w:pPr>
+        <w:rPr>
+          <w:rFonts w:eastAsia="Times New Roman" w:cs="Times New Roman"/>
+          <w:szCs w:val="24"/>
+        </w:rPr>
+      </w:pPr>
+    </w:p>
+    <w:p>
+      <w:pPr>
+        <w:rPr>
+          <w:rFonts w:eastAsia="Times New Roman" w:cs="Times New Roman"/>
+          <w:szCs w:val="24"/>
+        </w:rPr>
+      </w:pPr>
+      <w:r>
+        <w:rPr>
+          <w:rFonts w:ascii="Consolas" w:eastAsia="Times New Roman" w:hAnsi="Consolas" w:cs="Consolas"/>
+          <w:b/>
+          <w:bCs/>
+          <w:color w:val="000000"/>
+          <w:sz w:val="23"/>
+          <w:szCs w:val="23"/>
+        </w:rPr>
+        <w:t>Customer: Shawn Squire</w:t>
+      </w:r>
+    </w:p>
+    <w:p>
+      <w:pPr>
+        <w:rPr>
+          <w:rFonts w:eastAsia="Times New Roman" w:cs="Times New Roman"/>
+          <w:szCs w:val="24"/>
+        </w:rPr>
+      </w:pPr>
+      <w:r>
+        <w:rPr>
+          <w:rFonts w:ascii="Consolas" w:eastAsia="Times New Roman" w:hAnsi="Consolas" w:cs="Consolas"/>
+          <w:color w:val="000000"/>
+          <w:sz w:val="23"/>
+          <w:szCs w:val="23"/>
+        </w:rPr>
+        <w:t>Email: ssquire1@umbc.edu</w:t>
+      </w:r>
+    </w:p>
+    <w:p>
+      <w:pPr>
+        <w:rPr>
+          <w:rFonts w:eastAsia="Times New Roman" w:cs="Times New Roman"/>
+          <w:szCs w:val="24"/>
+        </w:rPr>
+      </w:pPr>
+      <w:r>
+        <w:rPr>
+          <w:rFonts w:ascii="Consolas" w:eastAsia="Times New Roman" w:hAnsi="Consolas" w:cs="Consolas"/>
+          <w:color w:val="000000"/>
+          <w:sz w:val="23"/>
+          <w:szCs w:val="23"/>
+        </w:rPr>
+        <w:t>Signature</w:t>
+      </w:r>
+      <w:proofErr w:type="gramStart"/>
+      <w:r>
+        <w:rPr>
+          <w:rFonts w:ascii="Consolas" w:eastAsia="Times New Roman" w:hAnsi="Consolas" w:cs="Consolas"/>
+          <w:color w:val="000000"/>
+          <w:sz w:val="23"/>
+          <w:szCs w:val="23"/>
+        </w:rPr>
+        <w:t>:</w:t>
+      </w:r>
+      <w:r>
+        <w:rPr>
+          <w:rFonts w:ascii="Consolas" w:eastAsia="Times New Roman" w:hAnsi="Consolas" w:cs="Consolas"/>
+          <w:color w:val="000000"/>
+          <w:sz w:val="23"/>
+          <w:szCs w:val="23"/>
+        </w:rPr>
+        <w:t>_</w:t>
+      </w:r>
+      <w:proofErr w:type="gramEnd"/>
+      <w:r>
+        <w:rPr>
+          <w:rFonts w:ascii="Consolas" w:eastAsia="Times New Roman" w:hAnsi="Consolas" w:cs="Consolas"/>
+          <w:color w:val="000000"/>
+          <w:sz w:val="23"/>
+          <w:szCs w:val="23"/>
+        </w:rPr>
+        <w:t>_______________________________________________________________</w:t>
+      </w:r>
+    </w:p>
+    <w:p>
+      <w:pPr>
+        <w:rPr>
+          <w:rFonts w:eastAsia="Times New Roman" w:cs="Times New Roman"/>
+          <w:szCs w:val="24"/>
+        </w:rPr>
+      </w:pPr>
+      <w:r>
+        <w:rPr>
+          <w:rFonts w:ascii="Consolas" w:eastAsia="Times New Roman" w:hAnsi="Consolas" w:cs="Consolas"/>
+          <w:color w:val="000000"/>
+          <w:sz w:val="23"/>
+          <w:szCs w:val="23"/>
+        </w:rPr>
+        <w:t>Date</w:t>
+      </w:r>
+      <w:proofErr w:type="gramStart"/>
+      <w:r>
+        <w:rPr>
+          <w:rFonts w:ascii="Consolas" w:eastAsia="Times New Roman" w:hAnsi="Consolas" w:cs="Consolas"/>
+          <w:color w:val="000000"/>
+          <w:sz w:val="23"/>
+          <w:szCs w:val="23"/>
+        </w:rPr>
+        <w:t>:</w:t>
+      </w:r>
+      <w:r>
+        <w:rPr>
+          <w:rFonts w:ascii="Consolas" w:eastAsia="Times New Roman" w:hAnsi="Consolas" w:cs="Consolas"/>
+          <w:color w:val="000000"/>
+          <w:sz w:val="23"/>
+          <w:szCs w:val="23"/>
+        </w:rPr>
+        <w:t>_</w:t>
+      </w:r>
+      <w:proofErr w:type="gramEnd"/>
+      <w:r>
+        <w:rPr>
+          <w:rFonts w:ascii="Consolas" w:eastAsia="Times New Roman" w:hAnsi="Consolas" w:cs="Consolas"/>
+          <w:color w:val="000000"/>
+          <w:sz w:val="23"/>
+          <w:szCs w:val="23"/>
+        </w:rPr>
+        <w:t>____________________________________________________________________</w:t>
+      </w:r>
+    </w:p>
+    <w:p>
+      <w:pPr>
+        <w:rPr>
+          <w:rFonts w:eastAsia="Times New Roman" w:cs="Times New Roman"/>
+          <w:szCs w:val="24"/>
+        </w:rPr>
+      </w:pPr>
+      <w:r>
+        <w:rPr>
+          <w:rFonts w:ascii="Consolas" w:eastAsia="Times New Roman" w:hAnsi="Consolas" w:cs="Consolas"/>
+          <w:color w:val="000000"/>
+          <w:sz w:val="23"/>
+          <w:szCs w:val="23"/>
+        </w:rPr>
+        <w:t>Comments</w:t>
+      </w:r>
+      <w:proofErr w:type="gramStart"/>
+      <w:r>
+        <w:rPr>
+          <w:rFonts w:ascii="Consolas" w:eastAsia="Times New Roman" w:hAnsi="Consolas" w:cs="Consolas"/>
+          <w:color w:val="000000"/>
+          <w:sz w:val="23"/>
+          <w:szCs w:val="23"/>
+        </w:rPr>
+        <w:t>:_</w:t>
+      </w:r>
+      <w:proofErr w:type="gramEnd"/>
+      <w:r>
+        <w:rPr>
+          <w:rFonts w:ascii="Consolas" w:eastAsia="Times New Roman" w:hAnsi="Consolas" w:cs="Consolas"/>
+          <w:color w:val="000000"/>
+          <w:sz w:val="23"/>
+          <w:szCs w:val="23"/>
+        </w:rPr>
+        <w:t>________________________________________________________________________________________________________________</w:t>
+      </w:r>
+      <w:r>
+        <w:rPr>
+          <w:rFonts w:ascii="Consolas" w:eastAsia="Times New Roman" w:hAnsi="Consolas" w:cs="Consolas"/>
+          <w:color w:val="000000"/>
+          <w:sz w:val="23"/>
+          <w:szCs w:val="23"/>
+        </w:rPr>
+        <w:t>__________________________</w:t>
+      </w:r>
+    </w:p>
+    <w:p>
+      <w:pPr>
+        <w:rPr>
+          <w:rFonts w:eastAsia="Times New Roman" w:cs="Times New Roman"/>
+          <w:szCs w:val="24"/>
+        </w:rPr>
+      </w:pPr>
+    </w:p>
+    <w:p>
+      <w:pPr>
+        <w:rPr>
+          <w:rFonts w:eastAsia="Times New Roman" w:cs="Times New Roman"/>
+          <w:szCs w:val="24"/>
+        </w:rPr>
+      </w:pPr>
+      <w:r>
+        <w:rPr>
+          <w:rFonts w:ascii="Consolas" w:eastAsia="Times New Roman" w:hAnsi="Consolas" w:cs="Consolas"/>
+          <w:b/>
+          <w:bCs/>
+          <w:color w:val="000000"/>
+          <w:sz w:val="23"/>
+          <w:szCs w:val="23"/>
+        </w:rPr>
+        <w:t>Team: XENO</w:t>
+      </w:r>
+    </w:p>
+    <w:p>
+      <w:pPr>
+        <w:rPr>
+          <w:rFonts w:eastAsia="Times New Roman" w:cs="Times New Roman"/>
+          <w:szCs w:val="24"/>
+        </w:rPr>
+      </w:pPr>
+      <w:r>
+        <w:rPr>
+          <w:rFonts w:ascii="Consolas" w:eastAsia="Times New Roman" w:hAnsi="Consolas" w:cs="Consolas"/>
+          <w:color w:val="000000"/>
+          <w:sz w:val="23"/>
+          <w:szCs w:val="23"/>
+        </w:rPr>
+        <w:t xml:space="preserve">Name: Edward </w:t>
+      </w:r>
+      <w:proofErr w:type="spellStart"/>
+      <w:r>
+        <w:rPr>
+          <w:rFonts w:ascii="Consolas" w:eastAsia="Times New Roman" w:hAnsi="Consolas" w:cs="Consolas"/>
+          <w:color w:val="000000"/>
+          <w:sz w:val="23"/>
+          <w:szCs w:val="23"/>
+        </w:rPr>
+        <w:t>LaFemina</w:t>
+      </w:r>
+      <w:proofErr w:type="spellEnd"/>
+    </w:p>
+    <w:p>
+      <w:pPr>
+        <w:rPr>
+          <w:rFonts w:eastAsia="Times New Roman" w:cs="Times New Roman"/>
+          <w:szCs w:val="24"/>
+        </w:rPr>
+      </w:pPr>
+      <w:r>
+        <w:rPr>
+          <w:rFonts w:ascii="Consolas" w:eastAsia="Times New Roman" w:hAnsi="Consolas" w:cs="Consolas"/>
+          <w:color w:val="000000"/>
+          <w:sz w:val="23"/>
+          <w:szCs w:val="23"/>
+        </w:rPr>
+        <w:t>Signature</w:t>
+      </w:r>
+      <w:proofErr w:type="gramStart"/>
+      <w:r>
+        <w:rPr>
+          <w:rFonts w:ascii="Consolas" w:eastAsia="Times New Roman" w:hAnsi="Consolas" w:cs="Consolas"/>
+          <w:color w:val="000000"/>
+          <w:sz w:val="23"/>
+          <w:szCs w:val="23"/>
+        </w:rPr>
+        <w:t>:</w:t>
+      </w:r>
+      <w:r>
+        <w:rPr>
+          <w:rFonts w:ascii="Consolas" w:eastAsia="Times New Roman" w:hAnsi="Consolas" w:cs="Consolas"/>
+          <w:color w:val="000000"/>
+          <w:sz w:val="23"/>
+          <w:szCs w:val="23"/>
+        </w:rPr>
+        <w:t>_</w:t>
+      </w:r>
+      <w:proofErr w:type="gramEnd"/>
+      <w:r>
+        <w:rPr>
+          <w:rFonts w:ascii="Consolas" w:eastAsia="Times New Roman" w:hAnsi="Consolas" w:cs="Consolas"/>
+          <w:color w:val="000000"/>
+          <w:sz w:val="23"/>
+          <w:szCs w:val="23"/>
+        </w:rPr>
+        <w:t>_______________________________________________________________</w:t>
+      </w:r>
+    </w:p>
+    <w:p>
+      <w:pPr>
+        <w:rPr>
+          <w:rFonts w:eastAsia="Times New Roman" w:cs="Times New Roman"/>
+          <w:szCs w:val="24"/>
+        </w:rPr>
+      </w:pPr>
+      <w:r>
+        <w:rPr>
+          <w:rFonts w:ascii="Consolas" w:eastAsia="Times New Roman" w:hAnsi="Consolas" w:cs="Consolas"/>
+          <w:color w:val="000000"/>
+          <w:sz w:val="23"/>
+          <w:szCs w:val="23"/>
+        </w:rPr>
+        <w:t>Date</w:t>
+      </w:r>
+      <w:proofErr w:type="gramStart"/>
+      <w:r>
+        <w:rPr>
+          <w:rFonts w:ascii="Consolas" w:eastAsia="Times New Roman" w:hAnsi="Consolas" w:cs="Consolas"/>
+          <w:color w:val="000000"/>
+          <w:sz w:val="23"/>
+          <w:szCs w:val="23"/>
+        </w:rPr>
+        <w:t>:</w:t>
+      </w:r>
+      <w:r>
+        <w:rPr>
+          <w:rFonts w:ascii="Consolas" w:eastAsia="Times New Roman" w:hAnsi="Consolas" w:cs="Consolas"/>
+          <w:color w:val="000000"/>
+          <w:sz w:val="23"/>
+          <w:szCs w:val="23"/>
+        </w:rPr>
+        <w:t>_</w:t>
+      </w:r>
+      <w:proofErr w:type="gramEnd"/>
+      <w:r>
+        <w:rPr>
+          <w:rFonts w:ascii="Consolas" w:eastAsia="Times New Roman" w:hAnsi="Consolas" w:cs="Consolas"/>
+          <w:color w:val="000000"/>
+          <w:sz w:val="23"/>
+          <w:szCs w:val="23"/>
+        </w:rPr>
+        <w:t>____________________________________________________________________</w:t>
+      </w:r>
+    </w:p>
+    <w:p>
+      <w:pPr>
+        <w:rPr>
+          <w:rFonts w:eastAsia="Times New Roman" w:cs="Times New Roman"/>
+          <w:szCs w:val="24"/>
+        </w:rPr>
+      </w:pPr>
+      <w:r>
+        <w:rPr>
+          <w:rFonts w:ascii="Consolas" w:eastAsia="Times New Roman" w:hAnsi="Consolas" w:cs="Consolas"/>
+          <w:color w:val="000000"/>
+          <w:sz w:val="23"/>
+          <w:szCs w:val="23"/>
+        </w:rPr>
+        <w:t>Comments</w:t>
+      </w:r>
+      <w:proofErr w:type="gramStart"/>
+      <w:r>
+        <w:rPr>
+          <w:rFonts w:ascii="Consolas" w:eastAsia="Times New Roman" w:hAnsi="Consolas" w:cs="Consolas"/>
+          <w:color w:val="000000"/>
+          <w:sz w:val="23"/>
+          <w:szCs w:val="23"/>
+        </w:rPr>
+        <w:t>:_</w:t>
+      </w:r>
+      <w:proofErr w:type="gramEnd"/>
+      <w:r>
+        <w:rPr>
+          <w:rFonts w:ascii="Consolas" w:eastAsia="Times New Roman" w:hAnsi="Consolas" w:cs="Consolas"/>
+          <w:color w:val="000000"/>
+          <w:sz w:val="23"/>
+          <w:szCs w:val="23"/>
+        </w:rPr>
+        <w:t>____________________________________________________________________________________________________________</w:t>
+      </w:r>
+      <w:r>
+        <w:rPr>
+          <w:rFonts w:ascii="Consolas" w:eastAsia="Times New Roman" w:hAnsi="Consolas" w:cs="Consolas"/>
+          <w:color w:val="000000"/>
+          <w:sz w:val="23"/>
+          <w:szCs w:val="23"/>
+        </w:rPr>
+        <w:t>______________________________</w:t>
+      </w:r>
+    </w:p>
+    <w:p>
+      <w:pPr>
+        <w:rPr>
+          <w:rFonts w:ascii="Consolas" w:eastAsia="Times New Roman" w:hAnsi="Consolas" w:cs="Consolas"/>
+          <w:color w:val="000000"/>
+          <w:sz w:val="23"/>
+          <w:szCs w:val="23"/>
+        </w:rPr>
+      </w:pPr>
+    </w:p>
+    <w:p>
+      <w:pPr>
+        <w:rPr>
+          <w:rFonts w:eastAsia="Times New Roman" w:cs="Times New Roman"/>
+          <w:szCs w:val="24"/>
+        </w:rPr>
+      </w:pPr>
+      <w:r>
+        <w:rPr>
+          <w:rFonts w:ascii="Consolas" w:eastAsia="Times New Roman" w:hAnsi="Consolas" w:cs="Consolas"/>
+          <w:color w:val="000000"/>
+          <w:sz w:val="23"/>
+          <w:szCs w:val="23"/>
+        </w:rPr>
+        <w:t>Name: John Swank</w:t>
+      </w:r>
+    </w:p>
+    <w:p>
+      <w:pPr>
+        <w:rPr>
+          <w:rFonts w:eastAsia="Times New Roman" w:cs="Times New Roman"/>
+          <w:szCs w:val="24"/>
+        </w:rPr>
+      </w:pPr>
+      <w:r>
+        <w:rPr>
+          <w:rFonts w:ascii="Consolas" w:eastAsia="Times New Roman" w:hAnsi="Consolas" w:cs="Consolas"/>
+          <w:color w:val="000000"/>
+          <w:sz w:val="23"/>
+          <w:szCs w:val="23"/>
+        </w:rPr>
+        <w:t>Signature</w:t>
+      </w:r>
+      <w:proofErr w:type="gramStart"/>
+      <w:r>
+        <w:rPr>
+          <w:rFonts w:ascii="Consolas" w:eastAsia="Times New Roman" w:hAnsi="Consolas" w:cs="Consolas"/>
+          <w:color w:val="000000"/>
+          <w:sz w:val="23"/>
+          <w:szCs w:val="23"/>
+        </w:rPr>
+        <w:t>:</w:t>
+      </w:r>
+      <w:r>
+        <w:rPr>
+          <w:rFonts w:ascii="Consolas" w:eastAsia="Times New Roman" w:hAnsi="Consolas" w:cs="Consolas"/>
+          <w:color w:val="000000"/>
+          <w:sz w:val="23"/>
+          <w:szCs w:val="23"/>
+        </w:rPr>
+        <w:t>_</w:t>
+      </w:r>
+      <w:proofErr w:type="gramEnd"/>
+      <w:r>
+        <w:rPr>
+          <w:rFonts w:ascii="Consolas" w:eastAsia="Times New Roman" w:hAnsi="Consolas" w:cs="Consolas"/>
+          <w:color w:val="000000"/>
+          <w:sz w:val="23"/>
+          <w:szCs w:val="23"/>
+        </w:rPr>
+        <w:t>_______________________________________________________________</w:t>
+      </w:r>
+    </w:p>
+    <w:p>
+      <w:pPr>
+        <w:rPr>
+          <w:rFonts w:eastAsia="Times New Roman" w:cs="Times New Roman"/>
+          <w:szCs w:val="24"/>
+        </w:rPr>
+      </w:pPr>
+      <w:r>
+        <w:rPr>
+          <w:rFonts w:ascii="Consolas" w:eastAsia="Times New Roman" w:hAnsi="Consolas" w:cs="Consolas"/>
+          <w:color w:val="000000"/>
+          <w:sz w:val="23"/>
+          <w:szCs w:val="23"/>
+        </w:rPr>
+        <w:t>Date</w:t>
+      </w:r>
+      <w:proofErr w:type="gramStart"/>
+      <w:r>
+        <w:rPr>
+          <w:rFonts w:ascii="Consolas" w:eastAsia="Times New Roman" w:hAnsi="Consolas" w:cs="Consolas"/>
+          <w:color w:val="000000"/>
+          <w:sz w:val="23"/>
+          <w:szCs w:val="23"/>
+        </w:rPr>
+        <w:t>:</w:t>
+      </w:r>
+      <w:r>
+        <w:rPr>
+          <w:rFonts w:ascii="Consolas" w:eastAsia="Times New Roman" w:hAnsi="Consolas" w:cs="Consolas"/>
+          <w:color w:val="000000"/>
+          <w:sz w:val="23"/>
+          <w:szCs w:val="23"/>
+        </w:rPr>
+        <w:t>_</w:t>
+      </w:r>
+      <w:proofErr w:type="gramEnd"/>
+      <w:r>
+        <w:rPr>
+          <w:rFonts w:ascii="Consolas" w:eastAsia="Times New Roman" w:hAnsi="Consolas" w:cs="Consolas"/>
+          <w:color w:val="000000"/>
+          <w:sz w:val="23"/>
+          <w:szCs w:val="23"/>
+        </w:rPr>
+        <w:t>____________________________________________________________________</w:t>
+      </w:r>
+    </w:p>
+    <w:p>
+      <w:pPr>
+        <w:rPr>
+          <w:rFonts w:eastAsia="Times New Roman" w:cs="Times New Roman"/>
+          <w:szCs w:val="24"/>
+        </w:rPr>
+      </w:pPr>
+      <w:r>
+        <w:rPr>
+          <w:rFonts w:ascii="Consolas" w:eastAsia="Times New Roman" w:hAnsi="Consolas" w:cs="Consolas"/>
+          <w:color w:val="000000"/>
+          <w:sz w:val="23"/>
+          <w:szCs w:val="23"/>
+        </w:rPr>
+        <w:t>Comments</w:t>
+      </w:r>
+      <w:proofErr w:type="gramStart"/>
+      <w:r>
+        <w:rPr>
+          <w:rFonts w:ascii="Consolas" w:eastAsia="Times New Roman" w:hAnsi="Consolas" w:cs="Consolas"/>
+          <w:color w:val="000000"/>
+          <w:sz w:val="23"/>
+          <w:szCs w:val="23"/>
+        </w:rPr>
+        <w:t>:_</w:t>
+      </w:r>
+      <w:proofErr w:type="gramEnd"/>
+      <w:r>
+        <w:rPr>
+          <w:rFonts w:ascii="Consolas" w:eastAsia="Times New Roman" w:hAnsi="Consolas" w:cs="Consolas"/>
+          <w:color w:val="000000"/>
+          <w:sz w:val="23"/>
+          <w:szCs w:val="23"/>
+        </w:rPr>
+        <w:t>____________________________________________________________________________________________________________</w:t>
+      </w:r>
+      <w:r>
+        <w:rPr>
+          <w:rFonts w:ascii="Consolas" w:eastAsia="Times New Roman" w:hAnsi="Consolas" w:cs="Consolas"/>
+          <w:color w:val="000000"/>
+          <w:sz w:val="23"/>
+          <w:szCs w:val="23"/>
+        </w:rPr>
+        <w:t>______________________________</w:t>
+      </w:r>
+    </w:p>
+    <w:p>
+      <w:pPr>
+        <w:rPr>
+          <w:rFonts w:ascii="Consolas" w:eastAsia="Times New Roman" w:hAnsi="Consolas" w:cs="Consolas"/>
+          <w:color w:val="000000"/>
+          <w:sz w:val="23"/>
+          <w:szCs w:val="23"/>
+        </w:rPr>
+      </w:pPr>
+    </w:p>
+    <w:p>
+      <w:pPr>
+        <w:rPr>
+          <w:rFonts w:eastAsia="Times New Roman" w:cs="Times New Roman"/>
+          <w:szCs w:val="24"/>
+        </w:rPr>
+      </w:pPr>
+      <w:r>
+        <w:rPr>
+          <w:rFonts w:ascii="Consolas" w:eastAsia="Times New Roman" w:hAnsi="Consolas" w:cs="Consolas"/>
+          <w:color w:val="000000"/>
+          <w:sz w:val="23"/>
+          <w:szCs w:val="23"/>
+        </w:rPr>
+        <w:t xml:space="preserve">Name: Michael </w:t>
+      </w:r>
+      <w:proofErr w:type="spellStart"/>
+      <w:r>
+        <w:rPr>
+          <w:rFonts w:ascii="Consolas" w:eastAsia="Times New Roman" w:hAnsi="Consolas" w:cs="Consolas"/>
+          <w:color w:val="000000"/>
+          <w:sz w:val="23"/>
+          <w:szCs w:val="23"/>
+        </w:rPr>
+        <w:t>Bishoff</w:t>
+      </w:r>
+      <w:proofErr w:type="spellEnd"/>
+    </w:p>
+    <w:p>
+      <w:pPr>
+        <w:rPr>
+          <w:rFonts w:eastAsia="Times New Roman" w:cs="Times New Roman"/>
+          <w:szCs w:val="24"/>
+        </w:rPr>
+      </w:pPr>
+      <w:r>
+        <w:rPr>
+          <w:rFonts w:ascii="Consolas" w:eastAsia="Times New Roman" w:hAnsi="Consolas" w:cs="Consolas"/>
+          <w:color w:val="000000"/>
+          <w:sz w:val="23"/>
+          <w:szCs w:val="23"/>
+        </w:rPr>
+        <w:t>Signature</w:t>
+      </w:r>
+      <w:proofErr w:type="gramStart"/>
+      <w:r>
+        <w:rPr>
+          <w:rFonts w:ascii="Consolas" w:eastAsia="Times New Roman" w:hAnsi="Consolas" w:cs="Consolas"/>
+          <w:color w:val="000000"/>
+          <w:sz w:val="23"/>
+          <w:szCs w:val="23"/>
+        </w:rPr>
+        <w:t>:</w:t>
+      </w:r>
+      <w:r>
+        <w:rPr>
+          <w:rFonts w:ascii="Consolas" w:eastAsia="Times New Roman" w:hAnsi="Consolas" w:cs="Consolas"/>
+          <w:color w:val="000000"/>
+          <w:sz w:val="23"/>
+          <w:szCs w:val="23"/>
+        </w:rPr>
+        <w:t>_</w:t>
+      </w:r>
+      <w:proofErr w:type="gramEnd"/>
+      <w:r>
+        <w:rPr>
+          <w:rFonts w:ascii="Consolas" w:eastAsia="Times New Roman" w:hAnsi="Consolas" w:cs="Consolas"/>
+          <w:color w:val="000000"/>
+          <w:sz w:val="23"/>
+          <w:szCs w:val="23"/>
+        </w:rPr>
+        <w:t>_______________________________________________________________</w:t>
+      </w:r>
+    </w:p>
+    <w:p>
+      <w:pPr>
+        <w:rPr>
+          <w:rFonts w:eastAsia="Times New Roman" w:cs="Times New Roman"/>
+          <w:szCs w:val="24"/>
+        </w:rPr>
+      </w:pPr>
+      <w:r>
+        <w:rPr>
+          <w:rFonts w:ascii="Consolas" w:eastAsia="Times New Roman" w:hAnsi="Consolas" w:cs="Consolas"/>
+          <w:color w:val="000000"/>
+          <w:sz w:val="23"/>
+          <w:szCs w:val="23"/>
+        </w:rPr>
+        <w:t>Date</w:t>
+      </w:r>
+      <w:proofErr w:type="gramStart"/>
+      <w:r>
+        <w:rPr>
+          <w:rFonts w:ascii="Consolas" w:eastAsia="Times New Roman" w:hAnsi="Consolas" w:cs="Consolas"/>
+          <w:color w:val="000000"/>
+          <w:sz w:val="23"/>
+          <w:szCs w:val="23"/>
+        </w:rPr>
+        <w:t>:</w:t>
+      </w:r>
+      <w:r>
+        <w:rPr>
+          <w:rFonts w:ascii="Consolas" w:eastAsia="Times New Roman" w:hAnsi="Consolas" w:cs="Consolas"/>
+          <w:color w:val="000000"/>
+          <w:sz w:val="23"/>
+          <w:szCs w:val="23"/>
+        </w:rPr>
+        <w:t>_</w:t>
+      </w:r>
+      <w:proofErr w:type="gramEnd"/>
+      <w:r>
+        <w:rPr>
+          <w:rFonts w:ascii="Consolas" w:eastAsia="Times New Roman" w:hAnsi="Consolas" w:cs="Consolas"/>
+          <w:color w:val="000000"/>
+          <w:sz w:val="23"/>
+          <w:szCs w:val="23"/>
+        </w:rPr>
+        <w:t>____________________________________________________________________</w:t>
+      </w:r>
+    </w:p>
+    <w:p>
+      <w:pPr>
+        <w:rPr>
+          <w:rFonts w:eastAsia="Times New Roman" w:cs="Times New Roman"/>
+          <w:szCs w:val="24"/>
+        </w:rPr>
+      </w:pPr>
+      <w:r>
+        <w:rPr>
+          <w:rFonts w:ascii="Consolas" w:eastAsia="Times New Roman" w:hAnsi="Consolas" w:cs="Consolas"/>
+          <w:color w:val="000000"/>
+          <w:sz w:val="23"/>
+          <w:szCs w:val="23"/>
+        </w:rPr>
+        <w:t>Comments</w:t>
+      </w:r>
+      <w:proofErr w:type="gramStart"/>
+      <w:r>
+        <w:rPr>
+          <w:rFonts w:ascii="Consolas" w:eastAsia="Times New Roman" w:hAnsi="Consolas" w:cs="Consolas"/>
+          <w:color w:val="000000"/>
+          <w:sz w:val="23"/>
+          <w:szCs w:val="23"/>
+        </w:rPr>
+        <w:t>:_</w:t>
+      </w:r>
+      <w:proofErr w:type="gramEnd"/>
+      <w:r>
+        <w:rPr>
+          <w:rFonts w:ascii="Consolas" w:eastAsia="Times New Roman" w:hAnsi="Consolas" w:cs="Consolas"/>
+          <w:color w:val="000000"/>
+          <w:sz w:val="23"/>
+          <w:szCs w:val="23"/>
+        </w:rPr>
+        <w:t>____________________________________________________________________________________________________________</w:t>
+      </w:r>
+      <w:r>
+        <w:rPr>
+          <w:rFonts w:ascii="Consolas" w:eastAsia="Times New Roman" w:hAnsi="Consolas" w:cs="Consolas"/>
+          <w:color w:val="000000"/>
+          <w:sz w:val="23"/>
+          <w:szCs w:val="23"/>
+        </w:rPr>
+        <w:t>______________________________</w:t>
+      </w:r>
+    </w:p>
+    <w:p>
+      <w:pPr>
+        <w:rPr>
+          <w:rFonts w:ascii="Consolas" w:eastAsia="Times New Roman" w:hAnsi="Consolas" w:cs="Consolas"/>
+          <w:color w:val="000000"/>
+          <w:sz w:val="23"/>
+          <w:szCs w:val="23"/>
+        </w:rPr>
+      </w:pPr>
+    </w:p>
+    <w:p>
+      <w:pPr>
+        <w:rPr>
+          <w:rFonts w:eastAsia="Times New Roman" w:cs="Times New Roman"/>
+          <w:szCs w:val="24"/>
+        </w:rPr>
+      </w:pPr>
+      <w:r>
+        <w:rPr>
+          <w:rFonts w:ascii="Consolas" w:eastAsia="Times New Roman" w:hAnsi="Consolas" w:cs="Consolas"/>
+          <w:color w:val="000000"/>
+          <w:sz w:val="23"/>
+          <w:szCs w:val="23"/>
+        </w:rPr>
+        <w:t>Name: Michael Lee</w:t>
+      </w:r>
+    </w:p>
+    <w:p>
+      <w:pPr>
+        <w:rPr>
+          <w:rFonts w:eastAsia="Times New Roman" w:cs="Times New Roman"/>
+          <w:szCs w:val="24"/>
+        </w:rPr>
+      </w:pPr>
+      <w:r>
+        <w:rPr>
+          <w:rFonts w:ascii="Consolas" w:eastAsia="Times New Roman" w:hAnsi="Consolas" w:cs="Consolas"/>
+          <w:color w:val="000000"/>
+          <w:sz w:val="23"/>
+          <w:szCs w:val="23"/>
+        </w:rPr>
+        <w:lastRenderedPageBreak/>
+        <w:t>Signature</w:t>
+      </w:r>
+      <w:proofErr w:type="gramStart"/>
+      <w:r>
+        <w:rPr>
+          <w:rFonts w:ascii="Consolas" w:eastAsia="Times New Roman" w:hAnsi="Consolas" w:cs="Consolas"/>
+          <w:color w:val="000000"/>
+          <w:sz w:val="23"/>
+          <w:szCs w:val="23"/>
+        </w:rPr>
+        <w:t>:</w:t>
+      </w:r>
+      <w:r>
+        <w:rPr>
+          <w:rFonts w:ascii="Consolas" w:eastAsia="Times New Roman" w:hAnsi="Consolas" w:cs="Consolas"/>
+          <w:color w:val="000000"/>
+          <w:sz w:val="23"/>
+          <w:szCs w:val="23"/>
+        </w:rPr>
+        <w:t>_</w:t>
+      </w:r>
+      <w:proofErr w:type="gramEnd"/>
+      <w:r>
+        <w:rPr>
+          <w:rFonts w:ascii="Consolas" w:eastAsia="Times New Roman" w:hAnsi="Consolas" w:cs="Consolas"/>
+          <w:color w:val="000000"/>
+          <w:sz w:val="23"/>
+          <w:szCs w:val="23"/>
+        </w:rPr>
+        <w:t>_______________________________________________________________</w:t>
+      </w:r>
+    </w:p>
+    <w:p>
+      <w:pPr>
+        <w:rPr>
+          <w:rFonts w:eastAsia="Times New Roman" w:cs="Times New Roman"/>
+          <w:szCs w:val="24"/>
+        </w:rPr>
+      </w:pPr>
+      <w:r>
+        <w:rPr>
+          <w:rFonts w:ascii="Consolas" w:eastAsia="Times New Roman" w:hAnsi="Consolas" w:cs="Consolas"/>
+          <w:color w:val="000000"/>
+          <w:sz w:val="23"/>
+          <w:szCs w:val="23"/>
+        </w:rPr>
+        <w:t>Date</w:t>
+      </w:r>
+      <w:proofErr w:type="gramStart"/>
+      <w:r>
+        <w:rPr>
+          <w:rFonts w:ascii="Consolas" w:eastAsia="Times New Roman" w:hAnsi="Consolas" w:cs="Consolas"/>
+          <w:color w:val="000000"/>
+          <w:sz w:val="23"/>
+          <w:szCs w:val="23"/>
+        </w:rPr>
+        <w:t>:</w:t>
+      </w:r>
+      <w:r>
+        <w:rPr>
+          <w:rFonts w:ascii="Consolas" w:eastAsia="Times New Roman" w:hAnsi="Consolas" w:cs="Consolas"/>
+          <w:color w:val="000000"/>
+          <w:sz w:val="23"/>
+          <w:szCs w:val="23"/>
+        </w:rPr>
+        <w:t>_</w:t>
+      </w:r>
+      <w:proofErr w:type="gramEnd"/>
+      <w:r>
+        <w:rPr>
+          <w:rFonts w:ascii="Consolas" w:eastAsia="Times New Roman" w:hAnsi="Consolas" w:cs="Consolas"/>
+          <w:color w:val="000000"/>
+          <w:sz w:val="23"/>
+          <w:szCs w:val="23"/>
+        </w:rPr>
+        <w:t>____________________________________________________________________</w:t>
+      </w:r>
+    </w:p>
+    <w:p>
+      <w:pPr>
+        <w:rPr>
+          <w:rFonts w:eastAsia="Times New Roman" w:cs="Times New Roman"/>
+          <w:szCs w:val="24"/>
+        </w:rPr>
+      </w:pPr>
+      <w:r>
+        <w:rPr>
+          <w:rFonts w:ascii="Consolas" w:eastAsia="Times New Roman" w:hAnsi="Consolas" w:cs="Consolas"/>
+          <w:color w:val="000000"/>
+          <w:sz w:val="23"/>
+          <w:szCs w:val="23"/>
+        </w:rPr>
+        <w:t>Comments</w:t>
+      </w:r>
+      <w:proofErr w:type="gramStart"/>
+      <w:r>
+        <w:rPr>
+          <w:rFonts w:ascii="Consolas" w:eastAsia="Times New Roman" w:hAnsi="Consolas" w:cs="Consolas"/>
+          <w:color w:val="000000"/>
+          <w:sz w:val="23"/>
+          <w:szCs w:val="23"/>
+        </w:rPr>
+        <w:t>:_</w:t>
+      </w:r>
+      <w:proofErr w:type="gramEnd"/>
+      <w:r>
+        <w:rPr>
+          <w:rFonts w:ascii="Consolas" w:eastAsia="Times New Roman" w:hAnsi="Consolas" w:cs="Consolas"/>
+          <w:color w:val="000000"/>
+          <w:sz w:val="23"/>
+          <w:szCs w:val="23"/>
+        </w:rPr>
+        <w:t>____________________________________________________________________________________________________________</w:t>
+      </w:r>
+      <w:r>
+        <w:rPr>
+          <w:rFonts w:ascii="Consolas" w:eastAsia="Times New Roman" w:hAnsi="Consolas" w:cs="Consolas"/>
+          <w:color w:val="000000"/>
+          <w:sz w:val="23"/>
+          <w:szCs w:val="23"/>
+        </w:rPr>
+        <w:t>______________________________</w:t>
+      </w:r>
+    </w:p>
+    <w:p>
+      <w:pPr>
+        <w:rPr>
+          <w:rFonts w:ascii="Consolas" w:eastAsia="Times New Roman" w:hAnsi="Consolas" w:cs="Consolas"/>
+          <w:color w:val="000000"/>
+          <w:sz w:val="23"/>
+          <w:szCs w:val="23"/>
+        </w:rPr>
+      </w:pPr>
+    </w:p>
+    <w:p>
+      <w:pPr>
+        <w:rPr>
+          <w:rFonts w:eastAsia="Times New Roman" w:cs="Times New Roman"/>
+          <w:szCs w:val="24"/>
+        </w:rPr>
+      </w:pPr>
+      <w:r>
+        <w:rPr>
+          <w:rFonts w:ascii="Consolas" w:eastAsia="Times New Roman" w:hAnsi="Consolas" w:cs="Consolas"/>
+          <w:color w:val="000000"/>
+          <w:sz w:val="23"/>
+          <w:szCs w:val="23"/>
+        </w:rPr>
+        <w:t xml:space="preserve">Name: </w:t>
+      </w:r>
+      <w:proofErr w:type="spellStart"/>
+      <w:r>
+        <w:rPr>
+          <w:rFonts w:ascii="Consolas" w:eastAsia="Times New Roman" w:hAnsi="Consolas" w:cs="Consolas"/>
+          <w:color w:val="000000"/>
+          <w:sz w:val="23"/>
+          <w:szCs w:val="23"/>
+        </w:rPr>
+        <w:t>Vesh</w:t>
+      </w:r>
+      <w:proofErr w:type="spellEnd"/>
+      <w:r>
+        <w:rPr>
+          <w:rFonts w:ascii="Consolas" w:eastAsia="Times New Roman" w:hAnsi="Consolas" w:cs="Consolas"/>
+          <w:color w:val="000000"/>
+          <w:sz w:val="23"/>
+          <w:szCs w:val="23"/>
+        </w:rPr>
+        <w:t xml:space="preserve"> Bhatt</w:t>
+      </w:r>
+    </w:p>
+    <w:p>
+      <w:pPr>
+        <w:rPr>
+          <w:rFonts w:eastAsia="Times New Roman" w:cs="Times New Roman"/>
+          <w:szCs w:val="24"/>
+        </w:rPr>
+      </w:pPr>
+      <w:r>
+        <w:rPr>
+          <w:rFonts w:ascii="Consolas" w:eastAsia="Times New Roman" w:hAnsi="Consolas" w:cs="Consolas"/>
+          <w:color w:val="000000"/>
+          <w:sz w:val="23"/>
+          <w:szCs w:val="23"/>
+        </w:rPr>
+        <w:t>Signature</w:t>
+      </w:r>
+      <w:proofErr w:type="gramStart"/>
+      <w:r>
+        <w:rPr>
+          <w:rFonts w:ascii="Consolas" w:eastAsia="Times New Roman" w:hAnsi="Consolas" w:cs="Consolas"/>
+          <w:color w:val="000000"/>
+          <w:sz w:val="23"/>
+          <w:szCs w:val="23"/>
+        </w:rPr>
+        <w:t>:</w:t>
+      </w:r>
+      <w:r>
+        <w:rPr>
+          <w:rFonts w:ascii="Consolas" w:eastAsia="Times New Roman" w:hAnsi="Consolas" w:cs="Consolas"/>
+          <w:color w:val="000000"/>
+          <w:sz w:val="23"/>
+          <w:szCs w:val="23"/>
+        </w:rPr>
+        <w:t>_</w:t>
+      </w:r>
+      <w:proofErr w:type="gramEnd"/>
+      <w:r>
+        <w:rPr>
+          <w:rFonts w:ascii="Consolas" w:eastAsia="Times New Roman" w:hAnsi="Consolas" w:cs="Consolas"/>
+          <w:color w:val="000000"/>
+          <w:sz w:val="23"/>
+          <w:szCs w:val="23"/>
+        </w:rPr>
+        <w:t>_______________________________________________________________</w:t>
+      </w:r>
+    </w:p>
+    <w:p>
+      <w:pPr>
+        <w:rPr>
+          <w:rFonts w:eastAsia="Times New Roman" w:cs="Times New Roman"/>
+          <w:szCs w:val="24"/>
+        </w:rPr>
+      </w:pPr>
+      <w:r>
+        <w:rPr>
+          <w:rFonts w:ascii="Consolas" w:eastAsia="Times New Roman" w:hAnsi="Consolas" w:cs="Consolas"/>
+          <w:color w:val="000000"/>
+          <w:sz w:val="23"/>
+          <w:szCs w:val="23"/>
+        </w:rPr>
+        <w:t>Date</w:t>
+      </w:r>
+      <w:proofErr w:type="gramStart"/>
+      <w:r>
+        <w:rPr>
+          <w:rFonts w:ascii="Consolas" w:eastAsia="Times New Roman" w:hAnsi="Consolas" w:cs="Consolas"/>
+          <w:color w:val="000000"/>
+          <w:sz w:val="23"/>
+          <w:szCs w:val="23"/>
+        </w:rPr>
+        <w:t>:</w:t>
+      </w:r>
+      <w:r>
+        <w:rPr>
+          <w:rFonts w:ascii="Consolas" w:eastAsia="Times New Roman" w:hAnsi="Consolas" w:cs="Consolas"/>
+          <w:color w:val="000000"/>
+          <w:sz w:val="23"/>
+          <w:szCs w:val="23"/>
+        </w:rPr>
+        <w:t>_</w:t>
+      </w:r>
+      <w:proofErr w:type="gramEnd"/>
+      <w:r>
+        <w:rPr>
+          <w:rFonts w:ascii="Consolas" w:eastAsia="Times New Roman" w:hAnsi="Consolas" w:cs="Consolas"/>
+          <w:color w:val="000000"/>
+          <w:sz w:val="23"/>
+          <w:szCs w:val="23"/>
+        </w:rPr>
+        <w:t>____________________________________________________________________</w:t>
+      </w:r>
+    </w:p>
+    <w:p>
+      <w:pPr>
+        <w:rPr>
+          <w:rFonts w:eastAsia="Times New Roman" w:cs="Times New Roman"/>
+          <w:szCs w:val="24"/>
+        </w:rPr>
+      </w:pPr>
+      <w:r>
+        <w:rPr>
+          <w:rFonts w:ascii="Consolas" w:eastAsia="Times New Roman" w:hAnsi="Consolas" w:cs="Consolas"/>
+          <w:color w:val="000000"/>
+          <w:sz w:val="23"/>
+          <w:szCs w:val="23"/>
+        </w:rPr>
+        <w:t>Comments</w:t>
+      </w:r>
+      <w:proofErr w:type="gramStart"/>
+      <w:r>
+        <w:rPr>
+          <w:rFonts w:ascii="Consolas" w:eastAsia="Times New Roman" w:hAnsi="Consolas" w:cs="Consolas"/>
+          <w:color w:val="000000"/>
+          <w:sz w:val="23"/>
+          <w:szCs w:val="23"/>
+        </w:rPr>
+        <w:t>:_</w:t>
+      </w:r>
+      <w:proofErr w:type="gramEnd"/>
+      <w:r>
+        <w:rPr>
+          <w:rFonts w:ascii="Consolas" w:eastAsia="Times New Roman" w:hAnsi="Consolas" w:cs="Consolas"/>
+          <w:color w:val="000000"/>
+          <w:sz w:val="23"/>
+          <w:szCs w:val="23"/>
+        </w:rPr>
+        <w:t>____________________________________________________________________________________________________________</w:t>
+      </w:r>
+      <w:r>
+        <w:rPr>
+          <w:rFonts w:ascii="Consolas" w:eastAsia="Times New Roman" w:hAnsi="Consolas" w:cs="Consolas"/>
+          <w:color w:val="000000"/>
+          <w:sz w:val="23"/>
+          <w:szCs w:val="23"/>
+        </w:rPr>
+        <w:t>______________________________</w:t>
+      </w:r>
+    </w:p>
+    <w:p>
+      <w:pPr>
+        <w:spacing w:after="240"/>
+        <w:rPr>
+          <w:rFonts w:eastAsia="Times New Roman" w:cs="Times New Roman"/>
+          <w:szCs w:val="24"/>
+        </w:rPr>
+      </w:pPr>
+    </w:p>
+    <w:p>
+      <w:pPr>
+        <w:rPr>
+          <w:rFonts w:eastAsia="Times New Roman" w:cs="Times New Roman"/>
+          <w:szCs w:val="24"/>
+        </w:rPr>
+      </w:pPr>
+      <w:r>
+        <w:rPr>
+          <w:rFonts w:ascii="Consolas" w:eastAsia="Times New Roman" w:hAnsi="Consolas" w:cs="Consolas"/>
+          <w:b/>
+          <w:bCs/>
+          <w:color w:val="000000"/>
+          <w:sz w:val="23"/>
+          <w:szCs w:val="23"/>
+        </w:rPr>
+        <w:t>Appendix B – Team Review Sign-off</w:t>
+      </w:r>
+    </w:p>
+    <w:p>
+      <w:pPr>
+        <w:rPr>
+          <w:rFonts w:eastAsia="Times New Roman" w:cs="Times New Roman"/>
+          <w:szCs w:val="24"/>
+        </w:rPr>
+      </w:pPr>
+      <w:r>
+        <w:rPr>
+          <w:rFonts w:ascii="Consolas" w:eastAsia="Times New Roman" w:hAnsi="Consolas" w:cs="Consolas"/>
+          <w:color w:val="000000"/>
+          <w:sz w:val="23"/>
+          <w:szCs w:val="23"/>
+        </w:rPr>
+        <w:t>As of 3/2/2015, all group members of XENO have reviewed the System Requirements Specifications (SRS) document and all have agreed the content and format of this document is correct. This document has been tailored to meet the client’s necessities for an online web application which will offer an online exotic car rental service to VIP customers.</w:t>
+      </w:r>
+    </w:p>
+    <w:p>
+      <w:pPr>
+        <w:rPr>
+          <w:rFonts w:ascii="Consolas" w:eastAsia="Times New Roman" w:hAnsi="Consolas" w:cs="Consolas"/>
+          <w:b/>
+          <w:bCs/>
+          <w:color w:val="000000"/>
+          <w:sz w:val="23"/>
+          <w:szCs w:val="23"/>
+        </w:rPr>
+      </w:pPr>
+    </w:p>
+    <w:p>
+      <w:pPr>
+        <w:rPr>
+          <w:rFonts w:eastAsia="Times New Roman" w:cs="Times New Roman"/>
+          <w:szCs w:val="24"/>
+        </w:rPr>
+      </w:pPr>
+      <w:r>
+        <w:rPr>
+          <w:rFonts w:ascii="Consolas" w:eastAsia="Times New Roman" w:hAnsi="Consolas" w:cs="Consolas"/>
+          <w:b/>
+          <w:bCs/>
+          <w:color w:val="000000"/>
+          <w:sz w:val="23"/>
+          <w:szCs w:val="23"/>
+        </w:rPr>
+        <w:t>Team: XENO</w:t>
+      </w:r>
+    </w:p>
+    <w:p>
+      <w:pPr>
+        <w:rPr>
+          <w:rFonts w:eastAsia="Times New Roman" w:cs="Times New Roman"/>
+          <w:szCs w:val="24"/>
+        </w:rPr>
+      </w:pPr>
+      <w:r>
+        <w:rPr>
+          <w:rFonts w:ascii="Consolas" w:eastAsia="Times New Roman" w:hAnsi="Consolas" w:cs="Consolas"/>
+          <w:color w:val="000000"/>
+          <w:sz w:val="23"/>
+          <w:szCs w:val="23"/>
+        </w:rPr>
+        <w:t xml:space="preserve">Name: Edward </w:t>
+      </w:r>
+      <w:proofErr w:type="spellStart"/>
+      <w:r>
+        <w:rPr>
+          <w:rFonts w:ascii="Consolas" w:eastAsia="Times New Roman" w:hAnsi="Consolas" w:cs="Consolas"/>
+          <w:color w:val="000000"/>
+          <w:sz w:val="23"/>
+          <w:szCs w:val="23"/>
+        </w:rPr>
+        <w:t>LaFemina</w:t>
+      </w:r>
+      <w:proofErr w:type="spellEnd"/>
+    </w:p>
+    <w:p>
+      <w:pPr>
+        <w:rPr>
+          <w:rFonts w:eastAsia="Times New Roman" w:cs="Times New Roman"/>
+          <w:szCs w:val="24"/>
+        </w:rPr>
+      </w:pPr>
+      <w:r>
+        <w:rPr>
+          <w:rFonts w:ascii="Consolas" w:eastAsia="Times New Roman" w:hAnsi="Consolas" w:cs="Consolas"/>
+          <w:color w:val="000000"/>
+          <w:sz w:val="23"/>
+          <w:szCs w:val="23"/>
+        </w:rPr>
+        <w:t>Signature</w:t>
+      </w:r>
+      <w:proofErr w:type="gramStart"/>
+      <w:r>
+        <w:rPr>
+          <w:rFonts w:ascii="Consolas" w:eastAsia="Times New Roman" w:hAnsi="Consolas" w:cs="Consolas"/>
+          <w:color w:val="000000"/>
+          <w:sz w:val="23"/>
+          <w:szCs w:val="23"/>
+        </w:rPr>
+        <w:t>:</w:t>
+      </w:r>
+      <w:r>
+        <w:rPr>
+          <w:rFonts w:ascii="Consolas" w:eastAsia="Times New Roman" w:hAnsi="Consolas" w:cs="Consolas"/>
+          <w:color w:val="000000"/>
+          <w:sz w:val="23"/>
+          <w:szCs w:val="23"/>
+        </w:rPr>
+        <w:t>_</w:t>
+      </w:r>
+      <w:proofErr w:type="gramEnd"/>
+      <w:r>
+        <w:rPr>
+          <w:rFonts w:ascii="Consolas" w:eastAsia="Times New Roman" w:hAnsi="Consolas" w:cs="Consolas"/>
+          <w:color w:val="000000"/>
+          <w:sz w:val="23"/>
+          <w:szCs w:val="23"/>
+        </w:rPr>
+        <w:t>_______________________________________________________________</w:t>
+      </w:r>
+    </w:p>
+    <w:p>
+      <w:pPr>
+        <w:rPr>
+          <w:rFonts w:eastAsia="Times New Roman" w:cs="Times New Roman"/>
+          <w:szCs w:val="24"/>
+        </w:rPr>
+      </w:pPr>
+      <w:r>
+        <w:rPr>
+          <w:rFonts w:ascii="Consolas" w:eastAsia="Times New Roman" w:hAnsi="Consolas" w:cs="Consolas"/>
+          <w:color w:val="000000"/>
+          <w:sz w:val="23"/>
+          <w:szCs w:val="23"/>
+        </w:rPr>
+        <w:t>Date</w:t>
+      </w:r>
+      <w:proofErr w:type="gramStart"/>
+      <w:r>
+        <w:rPr>
+          <w:rFonts w:ascii="Consolas" w:eastAsia="Times New Roman" w:hAnsi="Consolas" w:cs="Consolas"/>
+          <w:color w:val="000000"/>
+          <w:sz w:val="23"/>
+          <w:szCs w:val="23"/>
+        </w:rPr>
+        <w:t>:</w:t>
+      </w:r>
+      <w:r>
+        <w:rPr>
+          <w:rFonts w:ascii="Consolas" w:eastAsia="Times New Roman" w:hAnsi="Consolas" w:cs="Consolas"/>
+          <w:color w:val="000000"/>
+          <w:sz w:val="23"/>
+          <w:szCs w:val="23"/>
+        </w:rPr>
+        <w:t>_</w:t>
+      </w:r>
+      <w:proofErr w:type="gramEnd"/>
+      <w:r>
+        <w:rPr>
+          <w:rFonts w:ascii="Consolas" w:eastAsia="Times New Roman" w:hAnsi="Consolas" w:cs="Consolas"/>
+          <w:color w:val="000000"/>
+          <w:sz w:val="23"/>
+          <w:szCs w:val="23"/>
+        </w:rPr>
+        <w:t>____________________________________________________________________</w:t>
+      </w:r>
+    </w:p>
+    <w:p>
+      <w:pPr>
+        <w:rPr>
+          <w:rFonts w:eastAsia="Times New Roman" w:cs="Times New Roman"/>
+          <w:szCs w:val="24"/>
+        </w:rPr>
+      </w:pPr>
+      <w:r>
+        <w:rPr>
+          <w:rFonts w:ascii="Consolas" w:eastAsia="Times New Roman" w:hAnsi="Consolas" w:cs="Consolas"/>
+          <w:color w:val="000000"/>
+          <w:sz w:val="23"/>
+          <w:szCs w:val="23"/>
+        </w:rPr>
+        <w:t>Comments</w:t>
+      </w:r>
+      <w:proofErr w:type="gramStart"/>
+      <w:r>
+        <w:rPr>
+          <w:rFonts w:ascii="Consolas" w:eastAsia="Times New Roman" w:hAnsi="Consolas" w:cs="Consolas"/>
+          <w:color w:val="000000"/>
+          <w:sz w:val="23"/>
+          <w:szCs w:val="23"/>
+        </w:rPr>
+        <w:t>:_</w:t>
+      </w:r>
+      <w:proofErr w:type="gramEnd"/>
+      <w:r>
+        <w:rPr>
+          <w:rFonts w:ascii="Consolas" w:eastAsia="Times New Roman" w:hAnsi="Consolas" w:cs="Consolas"/>
+          <w:color w:val="000000"/>
+          <w:sz w:val="23"/>
+          <w:szCs w:val="23"/>
+        </w:rPr>
+        <w:t>____________________________________________________________________________________________________________</w:t>
+      </w:r>
+      <w:r>
+        <w:rPr>
+          <w:rFonts w:ascii="Consolas" w:eastAsia="Times New Roman" w:hAnsi="Consolas" w:cs="Consolas"/>
+          <w:color w:val="000000"/>
+          <w:sz w:val="23"/>
+          <w:szCs w:val="23"/>
+        </w:rPr>
+        <w:t>______________________________</w:t>
+      </w:r>
+    </w:p>
+    <w:p>
+      <w:pPr>
+        <w:rPr>
+          <w:rFonts w:ascii="Consolas" w:eastAsia="Times New Roman" w:hAnsi="Consolas" w:cs="Consolas"/>
+          <w:color w:val="000000"/>
+          <w:sz w:val="23"/>
+          <w:szCs w:val="23"/>
+        </w:rPr>
+      </w:pPr>
+    </w:p>
+    <w:p>
+      <w:pPr>
+        <w:rPr>
+          <w:rFonts w:eastAsia="Times New Roman" w:cs="Times New Roman"/>
+          <w:szCs w:val="24"/>
+        </w:rPr>
+      </w:pPr>
+      <w:r>
+        <w:rPr>
+          <w:rFonts w:ascii="Consolas" w:eastAsia="Times New Roman" w:hAnsi="Consolas" w:cs="Consolas"/>
+          <w:color w:val="000000"/>
+          <w:sz w:val="23"/>
+          <w:szCs w:val="23"/>
+        </w:rPr>
+        <w:t>Name: John Swank</w:t>
+      </w:r>
+    </w:p>
+    <w:p>
+      <w:pPr>
+        <w:rPr>
+          <w:rFonts w:eastAsia="Times New Roman" w:cs="Times New Roman"/>
+          <w:szCs w:val="24"/>
+        </w:rPr>
+      </w:pPr>
+      <w:r>
+        <w:rPr>
+          <w:rFonts w:ascii="Consolas" w:eastAsia="Times New Roman" w:hAnsi="Consolas" w:cs="Consolas"/>
+          <w:color w:val="000000"/>
+          <w:sz w:val="23"/>
+          <w:szCs w:val="23"/>
+        </w:rPr>
+        <w:t>Signature</w:t>
+      </w:r>
+      <w:proofErr w:type="gramStart"/>
+      <w:r>
+        <w:rPr>
+          <w:rFonts w:ascii="Consolas" w:eastAsia="Times New Roman" w:hAnsi="Consolas" w:cs="Consolas"/>
+          <w:color w:val="000000"/>
+          <w:sz w:val="23"/>
+          <w:szCs w:val="23"/>
+        </w:rPr>
+        <w:t>:</w:t>
+      </w:r>
+      <w:r>
+        <w:rPr>
+          <w:rFonts w:ascii="Consolas" w:eastAsia="Times New Roman" w:hAnsi="Consolas" w:cs="Consolas"/>
+          <w:color w:val="000000"/>
+          <w:sz w:val="23"/>
+          <w:szCs w:val="23"/>
+        </w:rPr>
+        <w:t>_</w:t>
+      </w:r>
+      <w:proofErr w:type="gramEnd"/>
+      <w:r>
+        <w:rPr>
+          <w:rFonts w:ascii="Consolas" w:eastAsia="Times New Roman" w:hAnsi="Consolas" w:cs="Consolas"/>
+          <w:color w:val="000000"/>
+          <w:sz w:val="23"/>
+          <w:szCs w:val="23"/>
+        </w:rPr>
+        <w:t>_______________________________________________________________</w:t>
+      </w:r>
+    </w:p>
+    <w:p>
+      <w:pPr>
+        <w:rPr>
+          <w:rFonts w:eastAsia="Times New Roman" w:cs="Times New Roman"/>
+          <w:szCs w:val="24"/>
+        </w:rPr>
+      </w:pPr>
+      <w:r>
+        <w:rPr>
+          <w:rFonts w:ascii="Consolas" w:eastAsia="Times New Roman" w:hAnsi="Consolas" w:cs="Consolas"/>
+          <w:color w:val="000000"/>
+          <w:sz w:val="23"/>
+          <w:szCs w:val="23"/>
+        </w:rPr>
+        <w:t>Date</w:t>
+      </w:r>
+      <w:proofErr w:type="gramStart"/>
+      <w:r>
+        <w:rPr>
+          <w:rFonts w:ascii="Consolas" w:eastAsia="Times New Roman" w:hAnsi="Consolas" w:cs="Consolas"/>
+          <w:color w:val="000000"/>
+          <w:sz w:val="23"/>
+          <w:szCs w:val="23"/>
+        </w:rPr>
+        <w:t>:</w:t>
+      </w:r>
+      <w:r>
+        <w:rPr>
+          <w:rFonts w:ascii="Consolas" w:eastAsia="Times New Roman" w:hAnsi="Consolas" w:cs="Consolas"/>
+          <w:color w:val="000000"/>
+          <w:sz w:val="23"/>
+          <w:szCs w:val="23"/>
+        </w:rPr>
+        <w:t>_</w:t>
+      </w:r>
+      <w:proofErr w:type="gramEnd"/>
+      <w:r>
+        <w:rPr>
+          <w:rFonts w:ascii="Consolas" w:eastAsia="Times New Roman" w:hAnsi="Consolas" w:cs="Consolas"/>
+          <w:color w:val="000000"/>
+          <w:sz w:val="23"/>
+          <w:szCs w:val="23"/>
+        </w:rPr>
+        <w:t>____________________________________________________________________</w:t>
+      </w:r>
+    </w:p>
+    <w:p>
+      <w:pPr>
+        <w:rPr>
+          <w:rFonts w:eastAsia="Times New Roman" w:cs="Times New Roman"/>
+          <w:szCs w:val="24"/>
+        </w:rPr>
+      </w:pPr>
+      <w:r>
+        <w:rPr>
+          <w:rFonts w:ascii="Consolas" w:eastAsia="Times New Roman" w:hAnsi="Consolas" w:cs="Consolas"/>
+          <w:color w:val="000000"/>
+          <w:sz w:val="23"/>
+          <w:szCs w:val="23"/>
+        </w:rPr>
+        <w:t>Comments</w:t>
+      </w:r>
+      <w:proofErr w:type="gramStart"/>
+      <w:r>
+        <w:rPr>
+          <w:rFonts w:ascii="Consolas" w:eastAsia="Times New Roman" w:hAnsi="Consolas" w:cs="Consolas"/>
+          <w:color w:val="000000"/>
+          <w:sz w:val="23"/>
+          <w:szCs w:val="23"/>
+        </w:rPr>
+        <w:t>:_</w:t>
+      </w:r>
+      <w:proofErr w:type="gramEnd"/>
+      <w:r>
+        <w:rPr>
+          <w:rFonts w:ascii="Consolas" w:eastAsia="Times New Roman" w:hAnsi="Consolas" w:cs="Consolas"/>
+          <w:color w:val="000000"/>
+          <w:sz w:val="23"/>
+          <w:szCs w:val="23"/>
+        </w:rPr>
+        <w:t>____________________________________________________________________________________________________________</w:t>
+      </w:r>
+      <w:r>
+        <w:rPr>
+          <w:rFonts w:ascii="Consolas" w:eastAsia="Times New Roman" w:hAnsi="Consolas" w:cs="Consolas"/>
+          <w:color w:val="000000"/>
+          <w:sz w:val="23"/>
+          <w:szCs w:val="23"/>
+        </w:rPr>
+        <w:t>______________________________</w:t>
+      </w:r>
+    </w:p>
+    <w:p>
+      <w:pPr>
+        <w:rPr>
+          <w:rFonts w:ascii="Consolas" w:eastAsia="Times New Roman" w:hAnsi="Consolas" w:cs="Consolas"/>
+          <w:color w:val="000000"/>
+          <w:sz w:val="23"/>
+          <w:szCs w:val="23"/>
+        </w:rPr>
+      </w:pPr>
+    </w:p>
+    <w:p>
+      <w:pPr>
+        <w:rPr>
+          <w:rFonts w:eastAsia="Times New Roman" w:cs="Times New Roman"/>
+          <w:szCs w:val="24"/>
+        </w:rPr>
+      </w:pPr>
+      <w:r>
+        <w:rPr>
+          <w:rFonts w:ascii="Consolas" w:eastAsia="Times New Roman" w:hAnsi="Consolas" w:cs="Consolas"/>
+          <w:color w:val="000000"/>
+          <w:sz w:val="23"/>
+          <w:szCs w:val="23"/>
+        </w:rPr>
+        <w:t xml:space="preserve">Name: Michael </w:t>
+      </w:r>
+      <w:proofErr w:type="spellStart"/>
+      <w:r>
+        <w:rPr>
+          <w:rFonts w:ascii="Consolas" w:eastAsia="Times New Roman" w:hAnsi="Consolas" w:cs="Consolas"/>
+          <w:color w:val="000000"/>
+          <w:sz w:val="23"/>
+          <w:szCs w:val="23"/>
+        </w:rPr>
+        <w:t>Bishoff</w:t>
+      </w:r>
+      <w:proofErr w:type="spellEnd"/>
+    </w:p>
+    <w:p>
+      <w:pPr>
+        <w:rPr>
+          <w:rFonts w:eastAsia="Times New Roman" w:cs="Times New Roman"/>
+          <w:szCs w:val="24"/>
+        </w:rPr>
+      </w:pPr>
+      <w:r>
+        <w:rPr>
+          <w:rFonts w:ascii="Consolas" w:eastAsia="Times New Roman" w:hAnsi="Consolas" w:cs="Consolas"/>
+          <w:color w:val="000000"/>
+          <w:sz w:val="23"/>
+          <w:szCs w:val="23"/>
+        </w:rPr>
+        <w:t>Signature</w:t>
+      </w:r>
+      <w:proofErr w:type="gramStart"/>
+      <w:r>
+        <w:rPr>
+          <w:rFonts w:ascii="Consolas" w:eastAsia="Times New Roman" w:hAnsi="Consolas" w:cs="Consolas"/>
+          <w:color w:val="000000"/>
+          <w:sz w:val="23"/>
+          <w:szCs w:val="23"/>
+        </w:rPr>
+        <w:t>:</w:t>
+      </w:r>
+      <w:r>
+        <w:rPr>
+          <w:rFonts w:ascii="Consolas" w:eastAsia="Times New Roman" w:hAnsi="Consolas" w:cs="Consolas"/>
+          <w:color w:val="000000"/>
+          <w:sz w:val="23"/>
+          <w:szCs w:val="23"/>
+        </w:rPr>
+        <w:t>_</w:t>
+      </w:r>
+      <w:proofErr w:type="gramEnd"/>
+      <w:r>
+        <w:rPr>
+          <w:rFonts w:ascii="Consolas" w:eastAsia="Times New Roman" w:hAnsi="Consolas" w:cs="Consolas"/>
+          <w:color w:val="000000"/>
+          <w:sz w:val="23"/>
+          <w:szCs w:val="23"/>
+        </w:rPr>
+        <w:t>_______________________________________________________________</w:t>
+      </w:r>
+    </w:p>
+    <w:p>
+      <w:pPr>
+        <w:rPr>
+          <w:rFonts w:eastAsia="Times New Roman" w:cs="Times New Roman"/>
+          <w:szCs w:val="24"/>
+        </w:rPr>
+      </w:pPr>
+      <w:r>
+        <w:rPr>
+          <w:rFonts w:ascii="Consolas" w:eastAsia="Times New Roman" w:hAnsi="Consolas" w:cs="Consolas"/>
+          <w:color w:val="000000"/>
+          <w:sz w:val="23"/>
+          <w:szCs w:val="23"/>
+        </w:rPr>
+        <w:t>Date</w:t>
+      </w:r>
+      <w:proofErr w:type="gramStart"/>
+      <w:r>
+        <w:rPr>
+          <w:rFonts w:ascii="Consolas" w:eastAsia="Times New Roman" w:hAnsi="Consolas" w:cs="Consolas"/>
+          <w:color w:val="000000"/>
+          <w:sz w:val="23"/>
+          <w:szCs w:val="23"/>
+        </w:rPr>
+        <w:t>:</w:t>
+      </w:r>
+      <w:r>
+        <w:rPr>
+          <w:rFonts w:ascii="Consolas" w:eastAsia="Times New Roman" w:hAnsi="Consolas" w:cs="Consolas"/>
+          <w:color w:val="000000"/>
+          <w:sz w:val="23"/>
+          <w:szCs w:val="23"/>
+        </w:rPr>
+        <w:t>_</w:t>
+      </w:r>
+      <w:proofErr w:type="gramEnd"/>
+      <w:r>
+        <w:rPr>
+          <w:rFonts w:ascii="Consolas" w:eastAsia="Times New Roman" w:hAnsi="Consolas" w:cs="Consolas"/>
+          <w:color w:val="000000"/>
+          <w:sz w:val="23"/>
+          <w:szCs w:val="23"/>
+        </w:rPr>
+        <w:t>____________________________________________________________________</w:t>
+      </w:r>
+    </w:p>
+    <w:p>
+      <w:pPr>
+        <w:rPr>
+          <w:rFonts w:eastAsia="Times New Roman" w:cs="Times New Roman"/>
+          <w:szCs w:val="24"/>
+        </w:rPr>
+      </w:pPr>
+      <w:r>
+        <w:rPr>
+          <w:rFonts w:ascii="Consolas" w:eastAsia="Times New Roman" w:hAnsi="Consolas" w:cs="Consolas"/>
+          <w:color w:val="000000"/>
+          <w:sz w:val="23"/>
+          <w:szCs w:val="23"/>
+        </w:rPr>
+        <w:t>Comments</w:t>
+      </w:r>
+      <w:proofErr w:type="gramStart"/>
+      <w:r>
+        <w:rPr>
+          <w:rFonts w:ascii="Consolas" w:eastAsia="Times New Roman" w:hAnsi="Consolas" w:cs="Consolas"/>
+          <w:color w:val="000000"/>
+          <w:sz w:val="23"/>
+          <w:szCs w:val="23"/>
+        </w:rPr>
+        <w:t>:_</w:t>
+      </w:r>
+      <w:proofErr w:type="gramEnd"/>
+      <w:r>
+        <w:rPr>
+          <w:rFonts w:ascii="Consolas" w:eastAsia="Times New Roman" w:hAnsi="Consolas" w:cs="Consolas"/>
+          <w:color w:val="000000"/>
+          <w:sz w:val="23"/>
+          <w:szCs w:val="23"/>
+        </w:rPr>
+        <w:t>____________________________________________________________________________________________________________</w:t>
+      </w:r>
+      <w:r>
+        <w:rPr>
+          <w:rFonts w:ascii="Consolas" w:eastAsia="Times New Roman" w:hAnsi="Consolas" w:cs="Consolas"/>
+          <w:color w:val="000000"/>
+          <w:sz w:val="23"/>
+          <w:szCs w:val="23"/>
+        </w:rPr>
+        <w:t>______________________________</w:t>
+      </w:r>
+    </w:p>
+    <w:p>
+      <w:pPr>
+        <w:rPr>
+          <w:rFonts w:ascii="Consolas" w:eastAsia="Times New Roman" w:hAnsi="Consolas" w:cs="Consolas"/>
+          <w:color w:val="000000"/>
+          <w:sz w:val="23"/>
+          <w:szCs w:val="23"/>
+        </w:rPr>
+      </w:pPr>
+    </w:p>
+    <w:p>
+      <w:pPr>
+        <w:rPr>
+          <w:rFonts w:eastAsia="Times New Roman" w:cs="Times New Roman"/>
+          <w:szCs w:val="24"/>
+        </w:rPr>
+      </w:pPr>
+      <w:r>
+        <w:rPr>
+          <w:rFonts w:ascii="Consolas" w:eastAsia="Times New Roman" w:hAnsi="Consolas" w:cs="Consolas"/>
+          <w:color w:val="000000"/>
+          <w:sz w:val="23"/>
+          <w:szCs w:val="23"/>
+        </w:rPr>
+        <w:t>Name: Michael Lee</w:t>
+      </w:r>
+    </w:p>
+    <w:p>
+      <w:pPr>
+        <w:rPr>
+          <w:rFonts w:eastAsia="Times New Roman" w:cs="Times New Roman"/>
+          <w:szCs w:val="24"/>
+        </w:rPr>
+      </w:pPr>
+      <w:r>
+        <w:rPr>
+          <w:rFonts w:ascii="Consolas" w:eastAsia="Times New Roman" w:hAnsi="Consolas" w:cs="Consolas"/>
+          <w:color w:val="000000"/>
+          <w:sz w:val="23"/>
+          <w:szCs w:val="23"/>
+        </w:rPr>
+        <w:t>Signature</w:t>
+      </w:r>
+      <w:proofErr w:type="gramStart"/>
+      <w:r>
+        <w:rPr>
+          <w:rFonts w:ascii="Consolas" w:eastAsia="Times New Roman" w:hAnsi="Consolas" w:cs="Consolas"/>
+          <w:color w:val="000000"/>
+          <w:sz w:val="23"/>
+          <w:szCs w:val="23"/>
+        </w:rPr>
+        <w:t>:</w:t>
+      </w:r>
+      <w:r>
+        <w:rPr>
+          <w:rFonts w:ascii="Consolas" w:eastAsia="Times New Roman" w:hAnsi="Consolas" w:cs="Consolas"/>
+          <w:color w:val="000000"/>
+          <w:sz w:val="23"/>
+          <w:szCs w:val="23"/>
+        </w:rPr>
+        <w:t>_</w:t>
+      </w:r>
+      <w:proofErr w:type="gramEnd"/>
+      <w:r>
+        <w:rPr>
+          <w:rFonts w:ascii="Consolas" w:eastAsia="Times New Roman" w:hAnsi="Consolas" w:cs="Consolas"/>
+          <w:color w:val="000000"/>
+          <w:sz w:val="23"/>
+          <w:szCs w:val="23"/>
+        </w:rPr>
+        <w:t>_______________________________________________________________</w:t>
+      </w:r>
+    </w:p>
+    <w:p>
+      <w:pPr>
+        <w:rPr>
+          <w:rFonts w:eastAsia="Times New Roman" w:cs="Times New Roman"/>
+          <w:szCs w:val="24"/>
+        </w:rPr>
+      </w:pPr>
+      <w:r>
+        <w:rPr>
+          <w:rFonts w:ascii="Consolas" w:eastAsia="Times New Roman" w:hAnsi="Consolas" w:cs="Consolas"/>
+          <w:color w:val="000000"/>
+          <w:sz w:val="23"/>
+          <w:szCs w:val="23"/>
+        </w:rPr>
+        <w:t>Date</w:t>
+      </w:r>
+      <w:proofErr w:type="gramStart"/>
+      <w:r>
+        <w:rPr>
+          <w:rFonts w:ascii="Consolas" w:eastAsia="Times New Roman" w:hAnsi="Consolas" w:cs="Consolas"/>
+          <w:color w:val="000000"/>
+          <w:sz w:val="23"/>
+          <w:szCs w:val="23"/>
+        </w:rPr>
+        <w:t>:</w:t>
+      </w:r>
+      <w:r>
+        <w:rPr>
+          <w:rFonts w:ascii="Consolas" w:eastAsia="Times New Roman" w:hAnsi="Consolas" w:cs="Consolas"/>
+          <w:color w:val="000000"/>
+          <w:sz w:val="23"/>
+          <w:szCs w:val="23"/>
+        </w:rPr>
+        <w:t>_</w:t>
+      </w:r>
+      <w:proofErr w:type="gramEnd"/>
+      <w:r>
+        <w:rPr>
+          <w:rFonts w:ascii="Consolas" w:eastAsia="Times New Roman" w:hAnsi="Consolas" w:cs="Consolas"/>
+          <w:color w:val="000000"/>
+          <w:sz w:val="23"/>
+          <w:szCs w:val="23"/>
+        </w:rPr>
+        <w:t>____________________________________________________________________</w:t>
+      </w:r>
+    </w:p>
+    <w:p>
+      <w:pPr>
+        <w:rPr>
+          <w:rFonts w:eastAsia="Times New Roman" w:cs="Times New Roman"/>
+          <w:szCs w:val="24"/>
+        </w:rPr>
+      </w:pPr>
+      <w:r>
+        <w:rPr>
+          <w:rFonts w:ascii="Consolas" w:eastAsia="Times New Roman" w:hAnsi="Consolas" w:cs="Consolas"/>
+          <w:color w:val="000000"/>
+          <w:sz w:val="23"/>
+          <w:szCs w:val="23"/>
+        </w:rPr>
+        <w:t>Comments</w:t>
+      </w:r>
+      <w:proofErr w:type="gramStart"/>
+      <w:r>
+        <w:rPr>
+          <w:rFonts w:ascii="Consolas" w:eastAsia="Times New Roman" w:hAnsi="Consolas" w:cs="Consolas"/>
+          <w:color w:val="000000"/>
+          <w:sz w:val="23"/>
+          <w:szCs w:val="23"/>
+        </w:rPr>
+        <w:t>:_</w:t>
+      </w:r>
+      <w:proofErr w:type="gramEnd"/>
+      <w:r>
+        <w:rPr>
+          <w:rFonts w:ascii="Consolas" w:eastAsia="Times New Roman" w:hAnsi="Consolas" w:cs="Consolas"/>
+          <w:color w:val="000000"/>
+          <w:sz w:val="23"/>
+          <w:szCs w:val="23"/>
+        </w:rPr>
+        <w:t>____________________________________________________________________________________________________________</w:t>
+      </w:r>
+      <w:r>
+        <w:rPr>
+          <w:rFonts w:ascii="Consolas" w:eastAsia="Times New Roman" w:hAnsi="Consolas" w:cs="Consolas"/>
+          <w:color w:val="000000"/>
+          <w:sz w:val="23"/>
+          <w:szCs w:val="23"/>
+        </w:rPr>
+        <w:t>______________________________</w:t>
+      </w:r>
+    </w:p>
+    <w:p>
+      <w:pPr>
+        <w:rPr>
+          <w:rFonts w:ascii="Consolas" w:eastAsia="Times New Roman" w:hAnsi="Consolas" w:cs="Consolas"/>
+          <w:color w:val="000000"/>
+          <w:sz w:val="23"/>
+          <w:szCs w:val="23"/>
+        </w:rPr>
+      </w:pPr>
+    </w:p>
+    <w:p>
+      <w:pPr>
+        <w:rPr>
+          <w:rFonts w:eastAsia="Times New Roman" w:cs="Times New Roman"/>
+          <w:szCs w:val="24"/>
+        </w:rPr>
+      </w:pPr>
+      <w:r>
+        <w:rPr>
+          <w:rFonts w:ascii="Consolas" w:eastAsia="Times New Roman" w:hAnsi="Consolas" w:cs="Consolas"/>
+          <w:color w:val="000000"/>
+          <w:sz w:val="23"/>
+          <w:szCs w:val="23"/>
+        </w:rPr>
+        <w:t xml:space="preserve">Name: </w:t>
+      </w:r>
+      <w:proofErr w:type="spellStart"/>
+      <w:r>
+        <w:rPr>
+          <w:rFonts w:ascii="Consolas" w:eastAsia="Times New Roman" w:hAnsi="Consolas" w:cs="Consolas"/>
+          <w:color w:val="000000"/>
+          <w:sz w:val="23"/>
+          <w:szCs w:val="23"/>
+        </w:rPr>
+        <w:t>Vesh</w:t>
+      </w:r>
+      <w:proofErr w:type="spellEnd"/>
+      <w:r>
+        <w:rPr>
+          <w:rFonts w:ascii="Consolas" w:eastAsia="Times New Roman" w:hAnsi="Consolas" w:cs="Consolas"/>
+          <w:color w:val="000000"/>
+          <w:sz w:val="23"/>
+          <w:szCs w:val="23"/>
+        </w:rPr>
+        <w:t xml:space="preserve"> Bhatt</w:t>
+      </w:r>
+    </w:p>
+    <w:p>
+      <w:pPr>
+        <w:rPr>
+          <w:rFonts w:eastAsia="Times New Roman" w:cs="Times New Roman"/>
+          <w:szCs w:val="24"/>
+        </w:rPr>
+      </w:pPr>
+      <w:r>
+        <w:rPr>
+          <w:rFonts w:ascii="Consolas" w:eastAsia="Times New Roman" w:hAnsi="Consolas" w:cs="Consolas"/>
+          <w:color w:val="000000"/>
+          <w:sz w:val="23"/>
+          <w:szCs w:val="23"/>
+        </w:rPr>
+        <w:t>Signature</w:t>
+      </w:r>
+      <w:proofErr w:type="gramStart"/>
+      <w:r>
+        <w:rPr>
+          <w:rFonts w:ascii="Consolas" w:eastAsia="Times New Roman" w:hAnsi="Consolas" w:cs="Consolas"/>
+          <w:color w:val="000000"/>
+          <w:sz w:val="23"/>
+          <w:szCs w:val="23"/>
+        </w:rPr>
+        <w:t>:</w:t>
+      </w:r>
+      <w:r>
+        <w:rPr>
+          <w:rFonts w:ascii="Consolas" w:eastAsia="Times New Roman" w:hAnsi="Consolas" w:cs="Consolas"/>
+          <w:color w:val="000000"/>
+          <w:sz w:val="23"/>
+          <w:szCs w:val="23"/>
+        </w:rPr>
+        <w:t>_</w:t>
+      </w:r>
+      <w:proofErr w:type="gramEnd"/>
+      <w:r>
+        <w:rPr>
+          <w:rFonts w:ascii="Consolas" w:eastAsia="Times New Roman" w:hAnsi="Consolas" w:cs="Consolas"/>
+          <w:color w:val="000000"/>
+          <w:sz w:val="23"/>
+          <w:szCs w:val="23"/>
+        </w:rPr>
+        <w:t>_______________________________________________________________</w:t>
+      </w:r>
+    </w:p>
+    <w:p>
+      <w:pPr>
+        <w:rPr>
+          <w:rFonts w:eastAsia="Times New Roman" w:cs="Times New Roman"/>
+          <w:szCs w:val="24"/>
+        </w:rPr>
+      </w:pPr>
+      <w:r>
+        <w:rPr>
+          <w:rFonts w:ascii="Consolas" w:eastAsia="Times New Roman" w:hAnsi="Consolas" w:cs="Consolas"/>
+          <w:color w:val="000000"/>
+          <w:sz w:val="23"/>
+          <w:szCs w:val="23"/>
+        </w:rPr>
+        <w:t>Date</w:t>
+      </w:r>
+      <w:proofErr w:type="gramStart"/>
+      <w:r>
+        <w:rPr>
+          <w:rFonts w:ascii="Consolas" w:eastAsia="Times New Roman" w:hAnsi="Consolas" w:cs="Consolas"/>
+          <w:color w:val="000000"/>
+          <w:sz w:val="23"/>
+          <w:szCs w:val="23"/>
+        </w:rPr>
+        <w:t>:</w:t>
+      </w:r>
+      <w:r>
+        <w:rPr>
+          <w:rFonts w:ascii="Consolas" w:eastAsia="Times New Roman" w:hAnsi="Consolas" w:cs="Consolas"/>
+          <w:color w:val="000000"/>
+          <w:sz w:val="23"/>
+          <w:szCs w:val="23"/>
+        </w:rPr>
+        <w:t>_</w:t>
+      </w:r>
+      <w:proofErr w:type="gramEnd"/>
+      <w:r>
+        <w:rPr>
+          <w:rFonts w:ascii="Consolas" w:eastAsia="Times New Roman" w:hAnsi="Consolas" w:cs="Consolas"/>
+          <w:color w:val="000000"/>
+          <w:sz w:val="23"/>
+          <w:szCs w:val="23"/>
+        </w:rPr>
+        <w:t>____________________________________________________________________</w:t>
+      </w:r>
+    </w:p>
+    <w:p>
+      <w:pPr>
+        <w:rPr>
+          <w:rFonts w:eastAsia="Times New Roman" w:cs="Times New Roman"/>
+          <w:szCs w:val="24"/>
+        </w:rPr>
+      </w:pPr>
+      <w:r>
+        <w:rPr>
+          <w:rFonts w:ascii="Consolas" w:eastAsia="Times New Roman" w:hAnsi="Consolas" w:cs="Consolas"/>
+          <w:color w:val="000000"/>
+          <w:sz w:val="23"/>
+          <w:szCs w:val="23"/>
+        </w:rPr>
+        <w:lastRenderedPageBreak/>
+        <w:t>Comments</w:t>
+      </w:r>
+      <w:proofErr w:type="gramStart"/>
+      <w:r>
+        <w:rPr>
+          <w:rFonts w:ascii="Consolas" w:eastAsia="Times New Roman" w:hAnsi="Consolas" w:cs="Consolas"/>
+          <w:color w:val="000000"/>
+          <w:sz w:val="23"/>
+          <w:szCs w:val="23"/>
+        </w:rPr>
+        <w:t>:_</w:t>
+      </w:r>
+      <w:proofErr w:type="gramEnd"/>
+      <w:r>
+        <w:rPr>
+          <w:rFonts w:ascii="Consolas" w:eastAsia="Times New Roman" w:hAnsi="Consolas" w:cs="Consolas"/>
+          <w:color w:val="000000"/>
+          <w:sz w:val="23"/>
+          <w:szCs w:val="23"/>
+        </w:rPr>
+        <w:t>____________________________________________________________________________________________________________</w:t>
+      </w:r>
+      <w:r>
+        <w:rPr>
+          <w:rFonts w:ascii="Consolas" w:eastAsia="Times New Roman" w:hAnsi="Consolas" w:cs="Consolas"/>
+          <w:color w:val="000000"/>
+          <w:sz w:val="23"/>
+          <w:szCs w:val="23"/>
+        </w:rPr>
+        <w:t>______________________________</w:t>
+      </w:r>
+    </w:p>
+    <w:p>
+      <w:pPr>
+        <w:rPr>
+          <w:rFonts w:ascii="Consolas" w:hAnsi="Consolas" w:cs="Consolas"/>
+          <w:b/>
+          <w:szCs w:val="24"/>
+        </w:rPr>
+      </w:pPr>
+    </w:p>
+    <w:p>
+      <w:pPr>
+        <w:rPr>
+          <w:rFonts w:ascii="Consolas" w:hAnsi="Consolas" w:cs="Consolas"/>
+          <w:b/>
+          <w:szCs w:val="24"/>
+        </w:rPr>
+      </w:pPr>
+    </w:p>
+    <w:p>
+      <w:pPr>
+        <w:rPr>
+          <w:rFonts w:ascii="Consolas" w:hAnsi="Consolas" w:cs="Consolas"/>
+          <w:b/>
+          <w:szCs w:val="24"/>
+        </w:rPr>
+      </w:pPr>
+    </w:p>
+    <w:p>
+      <w:pPr>
+        <w:rPr>
+          <w:rFonts w:ascii="Consolas" w:hAnsi="Consolas" w:cs="Consolas"/>
+          <w:b/>
+          <w:szCs w:val="24"/>
+        </w:rPr>
+      </w:pPr>
+    </w:p>
+    <w:p>
+      <w:pPr>
+        <w:rPr>
+          <w:rFonts w:ascii="Consolas" w:hAnsi="Consolas" w:cs="Consolas"/>
+          <w:b/>
+          <w:szCs w:val="24"/>
+        </w:rPr>
+      </w:pPr>
+    </w:p>
+    <w:p>
+      <w:pPr>
+        <w:rPr>
+          <w:rFonts w:ascii="Consolas" w:hAnsi="Consolas" w:cs="Consolas"/>
+          <w:b/>
+          <w:szCs w:val="24"/>
+        </w:rPr>
+      </w:pPr>
+    </w:p>
+    <w:p>
+      <w:pPr>
+        <w:rPr>
+          <w:rFonts w:ascii="Consolas" w:hAnsi="Consolas" w:cs="Consolas"/>
+          <w:b/>
+          <w:szCs w:val="24"/>
+        </w:rPr>
+      </w:pPr>
+    </w:p>
+    <w:p>
+      <w:pPr>
+        <w:rPr>
+          <w:rFonts w:ascii="Consolas" w:hAnsi="Consolas" w:cs="Consolas"/>
+          <w:b/>
+          <w:szCs w:val="24"/>
+        </w:rPr>
+      </w:pPr>
+    </w:p>
+    <w:p>
+      <w:pPr>
+        <w:rPr>
+          <w:rFonts w:ascii="Consolas" w:hAnsi="Consolas" w:cs="Consolas"/>
+          <w:b/>
+          <w:szCs w:val="24"/>
+        </w:rPr>
+      </w:pPr>
+    </w:p>
+    <w:p>
+      <w:pPr>
+        <w:rPr>
+          <w:rFonts w:ascii="Consolas" w:hAnsi="Consolas" w:cs="Consolas"/>
+          <w:b/>
+          <w:szCs w:val="24"/>
+        </w:rPr>
+      </w:pPr>
+    </w:p>
+    <w:p>
+      <w:pPr>
+        <w:rPr>
+          <w:rFonts w:ascii="Consolas" w:hAnsi="Consolas" w:cs="Consolas"/>
+          <w:b/>
+          <w:szCs w:val="24"/>
+        </w:rPr>
+      </w:pPr>
+      <w:r>
+        <w:rPr>
+          <w:rFonts w:ascii="Consolas" w:hAnsi="Consolas" w:cs="Consolas"/>
+          <w:b/>
+          <w:szCs w:val="24"/>
+        </w:rPr>
+        <w:t>Appendix C – Document Contributions</w:t>
+      </w:r>
+    </w:p>
+    <w:p>
+      <w:pPr>
+        <w:rPr>
+          <w:rFonts w:ascii="Consolas" w:hAnsi="Consolas" w:cs="Consolas"/>
+          <w:szCs w:val="24"/>
+        </w:rPr>
+      </w:pPr>
+      <w:r>
+        <w:rPr>
+          <w:rFonts w:ascii="Consolas" w:hAnsi="Consolas" w:cs="Consolas"/>
+          <w:szCs w:val="24"/>
+        </w:rPr>
+        <w:t>Michael Lee took the lead on the writing of this document accounting for the completion of 100%.</w:t>
+      </w:r>
     </w:p>
     <w:sectPr>
       <w:pgSz w:w="12240" w:h="15840"/>

</xml_diff>